<commit_message>
Final commit for tonight. Tidied up some formatting of things that were thrown out by other formatting changes (thanks, Word!)
</commit_message>
<xml_diff>
--- a/Documents/Project_Report.docx
+++ b/Documents/Project_Report.docx
@@ -4113,7 +4113,12 @@
         <w:t>. This advance has brought with it more sophisticated methods of handling CAN messages.</w:t>
       </w:r>
       <w:r>
-        <w:t xml:space="preserve"> The </w:t>
+        <w:t xml:space="preserve"> </w:t>
+      </w:r>
+    </w:p>
+    <w:p>
+      <w:r>
+        <w:t xml:space="preserve">The </w:t>
       </w:r>
       <w:r>
         <w:t>STM32F407ZGT6</w:t>
@@ -4125,6 +4130,7 @@
     <w:p>
       <w:pPr>
         <w:pStyle w:val="ListParagraph"/>
+        <w:keepNext/>
         <w:spacing w:after="0" w:line="240" w:lineRule="auto"/>
         <w:ind w:left="0"/>
         <w:jc w:val="left"/>
@@ -4136,7 +4142,7 @@
         </w:rPr>
         <w:lastRenderedPageBreak/>
         <w:drawing>
-          <wp:inline distT="0" distB="0" distL="0" distR="0" wp14:anchorId="3844F0B5" wp14:editId="47D32985">
+          <wp:inline distT="0" distB="0" distL="0" distR="0" wp14:anchorId="008B32D0" wp14:editId="77290C42">
             <wp:extent cx="3927945" cy="2735224"/>
             <wp:effectExtent l="0" t="0" r="0" b="8255"/>
             <wp:docPr id="293" name="Picture 293"/>
@@ -4182,7 +4188,6 @@
     <w:p>
       <w:pPr>
         <w:pStyle w:val="Caption"/>
-        <w:spacing w:line="240" w:lineRule="auto"/>
         <w:jc w:val="left"/>
       </w:pPr>
       <w:proofErr w:type="gramStart"/>
@@ -4202,7 +4207,7 @@
         <w:rPr>
           <w:noProof/>
         </w:rPr>
-        <w:t>5</w:t>
+        <w:t>4</w:t>
       </w:r>
       <w:r>
         <w:fldChar w:fldCharType="end"/>
@@ -4224,22 +4229,16 @@
         <w:rPr>
           <w:noProof/>
         </w:rPr>
-        <w:t>3</w:t>
+        <w:t>1</w:t>
       </w:r>
       <w:r>
         <w:fldChar w:fldCharType="end"/>
       </w:r>
       <w:r>
-        <w:t>: CAN Acceptance Filtering on an STM</w:t>
-      </w:r>
-      <w:r>
-        <w:t xml:space="preserve"> </w:t>
-      </w:r>
-      <w:r>
-        <w:t>STM32F407ZGT6</w:t>
-      </w:r>
-      <w:r>
-        <w:t xml:space="preserve"> Processor</w:t>
+        <w:t xml:space="preserve">: </w:t>
+      </w:r>
+      <w:r>
+        <w:t>CAN ACCEPTANCE FILTERING ON AN STM STM32F407ZGT6 PROCESSOR</w:t>
       </w:r>
       <w:sdt>
         <w:sdtPr>
@@ -4277,7 +4276,48 @@
     <w:p/>
     <w:p>
       <w:r>
-        <w:t>One of these methods is the use of ‘mailboxes’.</w:t>
+        <w:t>Another method</w:t>
+      </w:r>
+      <w:r>
+        <w:t xml:space="preserve"> is the use of ‘mailboxes’</w:t>
+      </w:r>
+      <w:r>
+        <w:t>, as used by Texas Instruments</w:t>
+      </w:r>
+      <w:sdt>
+        <w:sdtPr>
+          <w:id w:val="-1048383336"/>
+          <w:citation/>
+        </w:sdtPr>
+        <w:sdtContent>
+          <w:r>
+            <w:fldChar w:fldCharType="begin"/>
+          </w:r>
+          <w:r>
+            <w:instrText xml:space="preserve"> CITATION Tex09 \l 2057 </w:instrText>
+          </w:r>
+          <w:r>
+            <w:fldChar w:fldCharType="separate"/>
+          </w:r>
+          <w:r>
+            <w:rPr>
+              <w:noProof/>
+            </w:rPr>
+            <w:t xml:space="preserve"> </w:t>
+          </w:r>
+          <w:r>
+            <w:rPr>
+              <w:noProof/>
+            </w:rPr>
+            <w:t>[3]</w:t>
+          </w:r>
+          <w:r>
+            <w:fldChar w:fldCharType="end"/>
+          </w:r>
+        </w:sdtContent>
+      </w:sdt>
+      <w:r>
+        <w:t>.</w:t>
       </w:r>
       <w:r>
         <w:t xml:space="preserve"> Instead of storing all CAN messages in one FIFO and leaving it up to the microcontroller to determine the context of the message, the CAN controller stores the message in a specific area of memory depending on its identifier. This now means that when the CAN controller indicates a message arrival, either using an interrupt, or a flag, the microcontroller can now read the data directly from the mailbox and knows the context without using any look-up mechanisms.</w:t>
@@ -4404,45 +4444,44 @@
         <w:t>ard-coded properties control the t</w:t>
       </w:r>
       <w:r>
-        <w:t>iming of the tasks using an ‘offset’ (time until first dispatch) and ‘p</w:t>
-      </w:r>
-      <w:bookmarkStart w:id="9" w:name="_GoBack"/>
-      <w:bookmarkEnd w:id="9"/>
-      <w:r>
-        <w:t>eriod’ (time between subsequent dispatches).</w:t>
+        <w:t>iming of the tasks using an ‘offset’ (time until first dispatch) and ‘period’ (time between subsequent dispatches).</w:t>
       </w:r>
     </w:p>
     <w:p>
       <w:r>
-        <w:t xml:space="preserve">The one rule that guarantees accurate timing is that only one interrupt is allowed on the </w:t>
-      </w:r>
-      <w:proofErr w:type="spellStart"/>
+        <w:t xml:space="preserve">The one rule that guarantees accurate timing is that only one interrupt </w:t>
+      </w:r>
       <w:proofErr w:type="gramStart"/>
       <w:r>
-        <w:t>cpu</w:t>
-      </w:r>
-      <w:proofErr w:type="spellEnd"/>
+        <w:t>is allowed</w:t>
+      </w:r>
       <w:proofErr w:type="gramEnd"/>
       <w:r>
-        <w:t xml:space="preserve">, which is the timer interrupt. This ensures that no unexpected events will prevent the </w:t>
-      </w:r>
-      <w:proofErr w:type="spellStart"/>
+        <w:t xml:space="preserve"> on the </w:t>
+      </w:r>
+      <w:r>
+        <w:t>CPU</w:t>
+      </w:r>
+      <w:r>
+        <w:t xml:space="preserve">, which is the timer interrupt. This ensures that </w:t>
+      </w:r>
       <w:proofErr w:type="gramStart"/>
       <w:r>
-        <w:t>cpu</w:t>
-      </w:r>
-      <w:proofErr w:type="spellEnd"/>
+        <w:t>no unexpected</w:t>
+      </w:r>
       <w:proofErr w:type="gramEnd"/>
       <w:r>
+        <w:t xml:space="preserve"> events will prevent the </w:t>
+      </w:r>
+      <w:r>
+        <w:t>CPU</w:t>
+      </w:r>
+      <w:r>
         <w:t xml:space="preserve"> from executing a task on time. With knowledge of the </w:t>
       </w:r>
-      <w:proofErr w:type="spellStart"/>
-      <w:proofErr w:type="gramStart"/>
-      <w:r>
-        <w:t>cpu</w:t>
-      </w:r>
-      <w:proofErr w:type="spellEnd"/>
-      <w:proofErr w:type="gramEnd"/>
+      <w:r>
+        <w:t>CPU</w:t>
+      </w:r>
       <w:r>
         <w:t xml:space="preserve"> instruction timing, it is possible to model and predict software timing very accurately, as well as guaranteeing processor loading </w:t>
       </w:r>
@@ -4465,7 +4504,7 @@
             <w:rPr>
               <w:noProof/>
             </w:rPr>
-            <w:t>[4]</w:t>
+            <w:t>[5]</w:t>
           </w:r>
           <w:r>
             <w:fldChar w:fldCharType="end"/>
@@ -4485,7 +4524,7 @@
         <mc:AlternateContent>
           <mc:Choice Requires="wpc">
             <w:drawing>
-              <wp:inline distT="0" distB="0" distL="0" distR="0" wp14:anchorId="4E99BF7E" wp14:editId="7B542700">
+              <wp:inline distT="0" distB="0" distL="0" distR="0" wp14:anchorId="34FA4AC8" wp14:editId="0113BD31">
                 <wp:extent cx="5486400" cy="2083243"/>
                 <wp:effectExtent l="0" t="0" r="0" b="0"/>
                 <wp:docPr id="26" name="Canvas 26"/>
@@ -5981,23 +6020,11 @@
       <w:r>
         <w:t xml:space="preserve">Figure </w:t>
       </w:r>
-      <w:fldSimple w:instr=" STYLEREF 1 \s ">
-        <w:r>
-          <w:rPr>
-            <w:noProof/>
-          </w:rPr>
-          <w:t>3</w:t>
-        </w:r>
-      </w:fldSimple>
-      <w:r>
-        <w:t>.</w:t>
-      </w:r>
-      <w:proofErr w:type="gramEnd"/>
       <w:r>
         <w:fldChar w:fldCharType="begin"/>
       </w:r>
       <w:r>
-        <w:instrText xml:space="preserve"> SEQ Figure \* ARABIC \s 1 </w:instrText>
+        <w:instrText xml:space="preserve"> STYLEREF 1 \s </w:instrText>
       </w:r>
       <w:r>
         <w:fldChar w:fldCharType="separate"/>
@@ -6006,7 +6033,29 @@
         <w:rPr>
           <w:noProof/>
         </w:rPr>
-        <w:t>1</w:t>
+        <w:t>4</w:t>
+      </w:r>
+      <w:r>
+        <w:fldChar w:fldCharType="end"/>
+      </w:r>
+      <w:r>
+        <w:t>.</w:t>
+      </w:r>
+      <w:proofErr w:type="gramEnd"/>
+      <w:r>
+        <w:fldChar w:fldCharType="begin"/>
+      </w:r>
+      <w:r>
+        <w:instrText xml:space="preserve"> SEQ Figure \* ARABIC \s 1 </w:instrText>
+      </w:r>
+      <w:r>
+        <w:fldChar w:fldCharType="separate"/>
+      </w:r>
+      <w:r>
+        <w:rPr>
+          <w:noProof/>
+        </w:rPr>
+        <w:t>3</w:t>
       </w:r>
       <w:r>
         <w:fldChar w:fldCharType="end"/>
@@ -6024,7 +6073,7 @@
         <mc:AlternateContent>
           <mc:Choice Requires="wpc">
             <w:drawing>
-              <wp:inline distT="0" distB="0" distL="0" distR="0" wp14:anchorId="4A81D0BC" wp14:editId="7131948F">
+              <wp:inline distT="0" distB="0" distL="0" distR="0" wp14:anchorId="6D4DAECE" wp14:editId="583802E8">
                 <wp:extent cx="5486400" cy="2083243"/>
                 <wp:effectExtent l="0" t="0" r="0" b="0"/>
                 <wp:docPr id="300" name="Canvas 300"/>
@@ -7305,23 +7354,11 @@
         <w:lastRenderedPageBreak/>
         <w:t xml:space="preserve">Figure </w:t>
       </w:r>
-      <w:fldSimple w:instr=" STYLEREF 1 \s ">
-        <w:r>
-          <w:rPr>
-            <w:noProof/>
-          </w:rPr>
-          <w:t>3</w:t>
-        </w:r>
-      </w:fldSimple>
-      <w:r>
-        <w:t>.</w:t>
-      </w:r>
-      <w:proofErr w:type="gramEnd"/>
       <w:r>
         <w:fldChar w:fldCharType="begin"/>
       </w:r>
       <w:r>
-        <w:instrText xml:space="preserve"> SEQ Figure \* ARABIC \s 1 </w:instrText>
+        <w:instrText xml:space="preserve"> STYLEREF 1 \s </w:instrText>
       </w:r>
       <w:r>
         <w:fldChar w:fldCharType="separate"/>
@@ -7330,7 +7367,29 @@
         <w:rPr>
           <w:noProof/>
         </w:rPr>
-        <w:t>2</w:t>
+        <w:t>4</w:t>
+      </w:r>
+      <w:r>
+        <w:fldChar w:fldCharType="end"/>
+      </w:r>
+      <w:r>
+        <w:t>.</w:t>
+      </w:r>
+      <w:proofErr w:type="gramEnd"/>
+      <w:r>
+        <w:fldChar w:fldCharType="begin"/>
+      </w:r>
+      <w:r>
+        <w:instrText xml:space="preserve"> SEQ Figure \* ARABIC \s 1 </w:instrText>
+      </w:r>
+      <w:r>
+        <w:fldChar w:fldCharType="separate"/>
+      </w:r>
+      <w:r>
+        <w:rPr>
+          <w:noProof/>
+        </w:rPr>
+        <w:t>4</w:t>
       </w:r>
       <w:r>
         <w:fldChar w:fldCharType="end"/>
@@ -7346,11 +7405,11 @@
       <w:pPr>
         <w:pStyle w:val="Heading3"/>
       </w:pPr>
-      <w:bookmarkStart w:id="10" w:name="_Toc370070309"/>
+      <w:bookmarkStart w:id="9" w:name="_Toc370070309"/>
       <w:r>
         <w:t>Limitations</w:t>
       </w:r>
-      <w:bookmarkEnd w:id="10"/>
+      <w:bookmarkEnd w:id="9"/>
     </w:p>
     <w:p>
       <w:r>
@@ -7555,7 +7614,13 @@
       </w:r>
       <w:proofErr w:type="gramEnd"/>
       <w:r>
-        <w:t xml:space="preserve"> because this breaks the “1 interrupt per CPU” rule.</w:t>
+        <w:t xml:space="preserve"> because this breaks the “1 interrupt per </w:t>
+      </w:r>
+      <w:r>
+        <w:t>CPU</w:t>
+      </w:r>
+      <w:r>
+        <w:t>” rule.</w:t>
       </w:r>
     </w:p>
     <w:p>
@@ -7589,9 +7654,43 @@
       <w:pPr>
         <w:pStyle w:val="Heading1"/>
       </w:pPr>
-      <w:bookmarkStart w:id="11" w:name="_Toc370070310"/>
+      <w:bookmarkStart w:id="10" w:name="_Toc370070310"/>
       <w:r>
         <w:t>Related Work / Literature Review</w:t>
+      </w:r>
+      <w:bookmarkEnd w:id="10"/>
+    </w:p>
+    <w:p>
+      <w:pPr>
+        <w:pStyle w:val="Notes"/>
+      </w:pPr>
+      <w:r>
+        <w:t>Pont’s work on TT systems (obviously)</w:t>
+      </w:r>
+    </w:p>
+    <w:p>
+      <w:pPr>
+        <w:pStyle w:val="Notes"/>
+      </w:pPr>
+      <w:r>
+        <w:t>Caching behaviour – link to what we’re trying to achieve but explain the differences.</w:t>
+      </w:r>
+    </w:p>
+    <w:p>
+      <w:pPr>
+        <w:pStyle w:val="Notes"/>
+      </w:pPr>
+      <w:r>
+        <w:t>Shared resources? We’re treating the mailbox as a resource ‘shared’ by all of the ID’s on the network.</w:t>
+      </w:r>
+    </w:p>
+    <w:p>
+      <w:pPr>
+        <w:pStyle w:val="Heading1"/>
+      </w:pPr>
+      <w:bookmarkStart w:id="11" w:name="_Toc370070311"/>
+      <w:r>
+        <w:t>Review of Existing Software and Technology</w:t>
       </w:r>
       <w:bookmarkEnd w:id="11"/>
     </w:p>
@@ -7600,40 +7699,6 @@
         <w:pStyle w:val="Notes"/>
       </w:pPr>
       <w:r>
-        <w:t>Pont’s work on TT systems (obviously)</w:t>
-      </w:r>
-    </w:p>
-    <w:p>
-      <w:pPr>
-        <w:pStyle w:val="Notes"/>
-      </w:pPr>
-      <w:r>
-        <w:t>Caching behaviour – link to what we’re trying to achieve but explain the differences.</w:t>
-      </w:r>
-    </w:p>
-    <w:p>
-      <w:pPr>
-        <w:pStyle w:val="Notes"/>
-      </w:pPr>
-      <w:r>
-        <w:t>Shared resources? We’re treating the mailbox as a resource ‘shared’ by all of the ID’s on the network.</w:t>
-      </w:r>
-    </w:p>
-    <w:p>
-      <w:pPr>
-        <w:pStyle w:val="Heading1"/>
-      </w:pPr>
-      <w:bookmarkStart w:id="12" w:name="_Toc370070311"/>
-      <w:r>
-        <w:t>Review of Existing Software and Technology</w:t>
-      </w:r>
-      <w:bookmarkEnd w:id="12"/>
-    </w:p>
-    <w:p>
-      <w:pPr>
-        <w:pStyle w:val="Notes"/>
-      </w:pPr>
-      <w:r>
         <w:t>Not sure where to put this…</w:t>
       </w:r>
     </w:p>
@@ -7641,11 +7706,11 @@
       <w:pPr>
         <w:pStyle w:val="Heading2"/>
       </w:pPr>
-      <w:bookmarkStart w:id="13" w:name="_Toc370070312"/>
+      <w:bookmarkStart w:id="12" w:name="_Toc370070312"/>
       <w:r>
         <w:t>Electric Commercial Vehicle Telemetry System</w:t>
       </w:r>
-      <w:bookmarkEnd w:id="13"/>
+      <w:bookmarkEnd w:id="12"/>
     </w:p>
     <w:p>
       <w:r>
@@ -8507,14 +8572,24 @@
                             <w:r>
                               <w:t xml:space="preserve">Figure </w:t>
                             </w:r>
-                            <w:fldSimple w:instr=" STYLEREF 1 \s ">
-                              <w:r>
-                                <w:rPr>
-                                  <w:noProof/>
-                                </w:rPr>
-                                <w:t>5</w:t>
-                              </w:r>
-                            </w:fldSimple>
+                            <w:r>
+                              <w:fldChar w:fldCharType="begin"/>
+                            </w:r>
+                            <w:r>
+                              <w:instrText xml:space="preserve"> STYLEREF 1 \s </w:instrText>
+                            </w:r>
+                            <w:r>
+                              <w:fldChar w:fldCharType="separate"/>
+                            </w:r>
+                            <w:r>
+                              <w:rPr>
+                                <w:noProof/>
+                              </w:rPr>
+                              <w:t>6</w:t>
+                            </w:r>
+                            <w:r>
+                              <w:fldChar w:fldCharType="end"/>
+                            </w:r>
                             <w:r>
                               <w:t>.</w:t>
                             </w:r>
@@ -8576,14 +8651,24 @@
                       <w:r>
                         <w:t xml:space="preserve">Figure </w:t>
                       </w:r>
-                      <w:fldSimple w:instr=" STYLEREF 1 \s ">
-                        <w:r>
-                          <w:rPr>
-                            <w:noProof/>
-                          </w:rPr>
-                          <w:t>5</w:t>
-                        </w:r>
-                      </w:fldSimple>
+                      <w:r>
+                        <w:fldChar w:fldCharType="begin"/>
+                      </w:r>
+                      <w:r>
+                        <w:instrText xml:space="preserve"> STYLEREF 1 \s </w:instrText>
+                      </w:r>
+                      <w:r>
+                        <w:fldChar w:fldCharType="separate"/>
+                      </w:r>
+                      <w:r>
+                        <w:rPr>
+                          <w:noProof/>
+                        </w:rPr>
+                        <w:t>6</w:t>
+                      </w:r>
+                      <w:r>
+                        <w:fldChar w:fldCharType="end"/>
+                      </w:r>
                       <w:r>
                         <w:t>.</w:t>
                       </w:r>
@@ -8796,11 +8881,11 @@
       <w:pPr>
         <w:pStyle w:val="Heading2"/>
       </w:pPr>
-      <w:bookmarkStart w:id="14" w:name="_Toc370070313"/>
+      <w:bookmarkStart w:id="13" w:name="_Toc370070313"/>
       <w:r>
         <w:t>Message Storage in the Existing Device</w:t>
       </w:r>
-      <w:bookmarkEnd w:id="14"/>
+      <w:bookmarkEnd w:id="13"/>
     </w:p>
     <w:p>
       <w:r>
@@ -8916,26 +9001,46 @@
                             <w:r>
                               <w:t xml:space="preserve">Figure </w:t>
                             </w:r>
-                            <w:fldSimple w:instr=" STYLEREF 1 \s ">
-                              <w:r>
-                                <w:rPr>
-                                  <w:noProof/>
-                                </w:rPr>
-                                <w:t>5</w:t>
-                              </w:r>
-                            </w:fldSimple>
+                            <w:r>
+                              <w:fldChar w:fldCharType="begin"/>
+                            </w:r>
+                            <w:r>
+                              <w:instrText xml:space="preserve"> STYLEREF 1 \s </w:instrText>
+                            </w:r>
+                            <w:r>
+                              <w:fldChar w:fldCharType="separate"/>
+                            </w:r>
+                            <w:r>
+                              <w:rPr>
+                                <w:noProof/>
+                              </w:rPr>
+                              <w:t>6</w:t>
+                            </w:r>
+                            <w:r>
+                              <w:fldChar w:fldCharType="end"/>
+                            </w:r>
                             <w:r>
                               <w:t>.</w:t>
                             </w:r>
                             <w:proofErr w:type="gramEnd"/>
-                            <w:fldSimple w:instr=" SEQ Figure \* ARABIC \s 1 ">
-                              <w:r>
-                                <w:rPr>
-                                  <w:noProof/>
-                                </w:rPr>
-                                <w:t>2</w:t>
-                              </w:r>
-                            </w:fldSimple>
+                            <w:r>
+                              <w:fldChar w:fldCharType="begin"/>
+                            </w:r>
+                            <w:r>
+                              <w:instrText xml:space="preserve"> SEQ Figure \* ARABIC \s 1 </w:instrText>
+                            </w:r>
+                            <w:r>
+                              <w:fldChar w:fldCharType="separate"/>
+                            </w:r>
+                            <w:r>
+                              <w:rPr>
+                                <w:noProof/>
+                              </w:rPr>
+                              <w:t>2</w:t>
+                            </w:r>
+                            <w:r>
+                              <w:fldChar w:fldCharType="end"/>
+                            </w:r>
                             <w:r>
                               <w:t xml:space="preserve">: </w:t>
                             </w:r>
@@ -8975,26 +9080,46 @@
                       <w:r>
                         <w:t xml:space="preserve">Figure </w:t>
                       </w:r>
-                      <w:fldSimple w:instr=" STYLEREF 1 \s ">
-                        <w:r>
-                          <w:rPr>
-                            <w:noProof/>
-                          </w:rPr>
-                          <w:t>5</w:t>
-                        </w:r>
-                      </w:fldSimple>
+                      <w:r>
+                        <w:fldChar w:fldCharType="begin"/>
+                      </w:r>
+                      <w:r>
+                        <w:instrText xml:space="preserve"> STYLEREF 1 \s </w:instrText>
+                      </w:r>
+                      <w:r>
+                        <w:fldChar w:fldCharType="separate"/>
+                      </w:r>
+                      <w:r>
+                        <w:rPr>
+                          <w:noProof/>
+                        </w:rPr>
+                        <w:t>6</w:t>
+                      </w:r>
+                      <w:r>
+                        <w:fldChar w:fldCharType="end"/>
+                      </w:r>
                       <w:r>
                         <w:t>.</w:t>
                       </w:r>
                       <w:proofErr w:type="gramEnd"/>
-                      <w:fldSimple w:instr=" SEQ Figure \* ARABIC \s 1 ">
-                        <w:r>
-                          <w:rPr>
-                            <w:noProof/>
-                          </w:rPr>
-                          <w:t>2</w:t>
-                        </w:r>
-                      </w:fldSimple>
+                      <w:r>
+                        <w:fldChar w:fldCharType="begin"/>
+                      </w:r>
+                      <w:r>
+                        <w:instrText xml:space="preserve"> SEQ Figure \* ARABIC \s 1 </w:instrText>
+                      </w:r>
+                      <w:r>
+                        <w:fldChar w:fldCharType="separate"/>
+                      </w:r>
+                      <w:r>
+                        <w:rPr>
+                          <w:noProof/>
+                        </w:rPr>
+                        <w:t>2</w:t>
+                      </w:r>
+                      <w:r>
+                        <w:fldChar w:fldCharType="end"/>
+                      </w:r>
                       <w:r>
                         <w:t xml:space="preserve">: </w:t>
                       </w:r>
@@ -9020,11 +9145,11 @@
       <w:pPr>
         <w:pStyle w:val="Heading2"/>
       </w:pPr>
-      <w:bookmarkStart w:id="15" w:name="_Toc370070314"/>
+      <w:bookmarkStart w:id="14" w:name="_Toc370070314"/>
       <w:r>
         <w:t>CAN Acceptance Filtering</w:t>
       </w:r>
-      <w:bookmarkEnd w:id="15"/>
+      <w:bookmarkEnd w:id="14"/>
     </w:p>
     <w:p>
       <w:r>
@@ -9088,7 +9213,7 @@
       <w:pPr>
         <w:pStyle w:val="Heading1"/>
       </w:pPr>
-      <w:bookmarkStart w:id="16" w:name="_Toc370070315"/>
+      <w:bookmarkStart w:id="15" w:name="_Toc370070315"/>
       <w:r>
         <w:t>Dynamic</w:t>
       </w:r>
@@ -9098,18 +9223,18 @@
       <w:r>
         <w:t xml:space="preserve"> Filtering</w:t>
       </w:r>
-      <w:bookmarkEnd w:id="16"/>
+      <w:bookmarkEnd w:id="15"/>
     </w:p>
     <w:p>
       <w:pPr>
         <w:pStyle w:val="Heading2"/>
       </w:pPr>
-      <w:bookmarkStart w:id="17" w:name="_Toc370070316"/>
+      <w:bookmarkStart w:id="16" w:name="_Toc370070316"/>
       <w:r>
         <w:lastRenderedPageBreak/>
         <w:t>Overview</w:t>
       </w:r>
-      <w:bookmarkEnd w:id="17"/>
+      <w:bookmarkEnd w:id="16"/>
     </w:p>
     <w:p>
       <w:pPr>
@@ -9205,11 +9330,11 @@
       <w:pPr>
         <w:pStyle w:val="Heading2"/>
       </w:pPr>
-      <w:bookmarkStart w:id="18" w:name="_Toc370070317"/>
+      <w:bookmarkStart w:id="17" w:name="_Toc370070317"/>
       <w:r>
         <w:t>Algorithm</w:t>
       </w:r>
-      <w:bookmarkEnd w:id="18"/>
+      <w:bookmarkEnd w:id="17"/>
     </w:p>
     <w:p>
       <w:pPr>
@@ -9217,6 +9342,54 @@
       </w:pPr>
       <w:r>
         <w:t>Two parts</w:t>
+      </w:r>
+    </w:p>
+    <w:p>
+      <w:pPr>
+        <w:pStyle w:val="Notes"/>
+      </w:pPr>
+      <w:proofErr w:type="gramStart"/>
+      <w:r>
+        <w:t>Multiple mailbox ‘schedules’?</w:t>
+      </w:r>
+      <w:proofErr w:type="gramEnd"/>
+    </w:p>
+    <w:p>
+      <w:pPr>
+        <w:pStyle w:val="Notes-TODO"/>
+      </w:pPr>
+      <w:r>
+        <w:rPr>
+          <w:rStyle w:val="Noteslevel2Char"/>
+        </w:rPr>
+        <w:t>Group by similar cycle</w:t>
+      </w:r>
+      <w:r>
+        <w:t xml:space="preserve"> times – </w:t>
+      </w:r>
+      <w:proofErr w:type="spellStart"/>
+      <w:r>
+        <w:t>ie</w:t>
+      </w:r>
+      <w:proofErr w:type="spellEnd"/>
+      <w:r>
+        <w:t xml:space="preserve"> 20 </w:t>
+      </w:r>
+      <w:proofErr w:type="spellStart"/>
+      <w:r>
+        <w:t>ms</w:t>
+      </w:r>
+      <w:proofErr w:type="spellEnd"/>
+      <w:r>
+        <w:t xml:space="preserve"> / 100 </w:t>
+      </w:r>
+      <w:proofErr w:type="spellStart"/>
+      <w:r>
+        <w:t>ms</w:t>
+      </w:r>
+      <w:proofErr w:type="spellEnd"/>
+      <w:r>
+        <w:t xml:space="preserve"> divide in example trace.</w:t>
       </w:r>
     </w:p>
     <w:p>
@@ -9228,22 +9401,33 @@
       <w:pPr>
         <w:pStyle w:val="Heading1"/>
       </w:pPr>
-      <w:bookmarkStart w:id="19" w:name="_Toc370070318"/>
+      <w:bookmarkStart w:id="18" w:name="_Toc370070318"/>
       <w:r>
         <w:t>Testing</w:t>
       </w:r>
-      <w:bookmarkEnd w:id="19"/>
+      <w:bookmarkEnd w:id="18"/>
       <w:r>
         <w:tab/>
       </w:r>
     </w:p>
+    <w:p/>
     <w:p>
       <w:pPr>
         <w:pStyle w:val="Heading2"/>
       </w:pPr>
-      <w:bookmarkStart w:id="20" w:name="_Toc370070319"/>
+      <w:bookmarkStart w:id="19" w:name="_Toc370070319"/>
       <w:r>
         <w:t>Feasibility Simulation</w:t>
+      </w:r>
+      <w:bookmarkEnd w:id="19"/>
+    </w:p>
+    <w:p>
+      <w:pPr>
+        <w:pStyle w:val="Heading3"/>
+      </w:pPr>
+      <w:bookmarkStart w:id="20" w:name="_Toc370070320"/>
+      <w:r>
+        <w:t>Overview</w:t>
       </w:r>
       <w:bookmarkEnd w:id="20"/>
     </w:p>
@@ -9251,65 +9435,55 @@
       <w:pPr>
         <w:pStyle w:val="Heading3"/>
       </w:pPr>
-      <w:bookmarkStart w:id="21" w:name="_Toc370070320"/>
-      <w:r>
-        <w:t>Overview</w:t>
+      <w:bookmarkStart w:id="21" w:name="_Toc370070321"/>
+      <w:r>
+        <w:t>Metrics</w:t>
       </w:r>
       <w:bookmarkEnd w:id="21"/>
+      <w:r>
+        <w:tab/>
+      </w:r>
     </w:p>
     <w:p>
       <w:pPr>
         <w:pStyle w:val="Heading3"/>
       </w:pPr>
-      <w:bookmarkStart w:id="22" w:name="_Toc370070321"/>
-      <w:r>
-        <w:t>Metrics</w:t>
+      <w:bookmarkStart w:id="22" w:name="_Toc370070322"/>
+      <w:r>
+        <w:lastRenderedPageBreak/>
+        <w:t>Method</w:t>
       </w:r>
       <w:bookmarkEnd w:id="22"/>
-      <w:r>
-        <w:tab/>
-      </w:r>
     </w:p>
     <w:p>
       <w:pPr>
         <w:pStyle w:val="Heading3"/>
       </w:pPr>
-      <w:bookmarkStart w:id="23" w:name="_Toc370070322"/>
-      <w:r>
-        <w:t>Method</w:t>
+      <w:bookmarkStart w:id="23" w:name="_Toc370070323"/>
+      <w:r>
+        <w:t>Results</w:t>
       </w:r>
       <w:bookmarkEnd w:id="23"/>
+    </w:p>
+    <w:p>
+      <w:pPr>
+        <w:pStyle w:val="Heading2"/>
+      </w:pPr>
+      <w:bookmarkStart w:id="24" w:name="_Toc370070324"/>
+      <w:r>
+        <w:t>Hardware Implementation incl. Remote Configuration</w:t>
+      </w:r>
+      <w:bookmarkEnd w:id="24"/>
     </w:p>
     <w:p>
       <w:pPr>
         <w:pStyle w:val="Heading3"/>
       </w:pPr>
-      <w:bookmarkStart w:id="24" w:name="_Toc370070323"/>
-      <w:r>
-        <w:t>Results</w:t>
-      </w:r>
-      <w:bookmarkEnd w:id="24"/>
-    </w:p>
-    <w:p>
-      <w:pPr>
-        <w:pStyle w:val="Heading2"/>
-      </w:pPr>
-      <w:bookmarkStart w:id="25" w:name="_Toc370070324"/>
-      <w:r>
-        <w:t>Hardware Implementation incl. Remote Configuration</w:t>
+      <w:bookmarkStart w:id="25" w:name="_Toc370070325"/>
+      <w:r>
+        <w:t>Overview</w:t>
       </w:r>
       <w:bookmarkEnd w:id="25"/>
-    </w:p>
-    <w:p>
-      <w:pPr>
-        <w:pStyle w:val="Heading3"/>
-      </w:pPr>
-      <w:bookmarkStart w:id="26" w:name="_Toc370070325"/>
-      <w:r>
-        <w:lastRenderedPageBreak/>
-        <w:t>Overview</w:t>
-      </w:r>
-      <w:bookmarkEnd w:id="26"/>
     </w:p>
     <w:p>
       <w:pPr>
@@ -9358,7 +9532,13 @@
         </w:numPr>
       </w:pPr>
       <w:r>
-        <w:t>Simple ~{} Protocol</w:t>
+        <w:t>Simple {</w:t>
+      </w:r>
+      <w:r>
+        <w:t>~</w:t>
+      </w:r>
+      <w:r>
+        <w:t>} Protocol</w:t>
       </w:r>
     </w:p>
     <w:p>
@@ -9390,9 +9570,19 @@
       <w:pPr>
         <w:pStyle w:val="Heading3"/>
       </w:pPr>
-      <w:bookmarkStart w:id="27" w:name="_Toc370070326"/>
+      <w:bookmarkStart w:id="26" w:name="_Toc370070326"/>
       <w:r>
         <w:t>Metrics</w:t>
+      </w:r>
+      <w:bookmarkEnd w:id="26"/>
+    </w:p>
+    <w:p>
+      <w:pPr>
+        <w:pStyle w:val="Heading3"/>
+      </w:pPr>
+      <w:bookmarkStart w:id="27" w:name="_Toc370070327"/>
+      <w:r>
+        <w:t>Method</w:t>
       </w:r>
       <w:bookmarkEnd w:id="27"/>
     </w:p>
@@ -9400,20 +9590,12 @@
       <w:pPr>
         <w:pStyle w:val="Heading3"/>
       </w:pPr>
-      <w:bookmarkStart w:id="28" w:name="_Toc370070327"/>
-      <w:r>
-        <w:t>Method</w:t>
-      </w:r>
+      <w:bookmarkStart w:id="28" w:name="_Toc370070328"/>
+      <w:r>
+        <w:t>Results</w:t>
+      </w:r>
+      <w:bookmarkStart w:id="29" w:name="_GoBack"/>
       <w:bookmarkEnd w:id="28"/>
-    </w:p>
-    <w:p>
-      <w:pPr>
-        <w:pStyle w:val="Heading3"/>
-      </w:pPr>
-      <w:bookmarkStart w:id="29" w:name="_Toc370070328"/>
-      <w:r>
-        <w:t>Results</w:t>
-      </w:r>
       <w:bookmarkEnd w:id="29"/>
     </w:p>
     <w:p>
@@ -9526,16 +9708,18 @@
           </w:tcPr>
           <w:p>
             <w:pPr>
-              <w:rPr>
-                <w:rFonts w:eastAsia="Times New Roman"/>
-                <w:lang w:eastAsia="en-GB"/>
-              </w:rPr>
-            </w:pPr>
-            <w:r>
-              <w:rPr>
-                <w:rFonts w:eastAsia="Times New Roman"/>
-                <w:lang w:eastAsia="en-GB"/>
-              </w:rPr>
+              <w:spacing w:after="0" w:line="240" w:lineRule="auto"/>
+              <w:rPr>
+                <w:rFonts w:eastAsia="Times New Roman"/>
+                <w:lang w:eastAsia="en-GB"/>
+              </w:rPr>
+            </w:pPr>
+            <w:r>
+              <w:rPr>
+                <w:rFonts w:eastAsia="Times New Roman"/>
+                <w:lang w:eastAsia="en-GB"/>
+              </w:rPr>
+              <w:lastRenderedPageBreak/>
               <w:t> </w:t>
             </w:r>
           </w:p>
@@ -9556,6 +9740,7 @@
           </w:tcPr>
           <w:p>
             <w:pPr>
+              <w:spacing w:after="0" w:line="240" w:lineRule="auto"/>
               <w:rPr>
                 <w:rFonts w:eastAsia="Times New Roman"/>
                 <w:lang w:eastAsia="en-GB"/>
@@ -9586,6 +9771,7 @@
           </w:tcPr>
           <w:p>
             <w:pPr>
+              <w:spacing w:after="0" w:line="240" w:lineRule="auto"/>
               <w:rPr>
                 <w:rFonts w:eastAsia="Times New Roman"/>
                 <w:lang w:eastAsia="en-GB"/>
@@ -9616,6 +9802,7 @@
           </w:tcPr>
           <w:p>
             <w:pPr>
+              <w:spacing w:after="0" w:line="240" w:lineRule="auto"/>
               <w:rPr>
                 <w:rFonts w:eastAsia="Times New Roman"/>
                 <w:lang w:eastAsia="en-GB"/>
@@ -9646,6 +9833,7 @@
           </w:tcPr>
           <w:p>
             <w:pPr>
+              <w:spacing w:after="0" w:line="240" w:lineRule="auto"/>
               <w:rPr>
                 <w:rFonts w:eastAsia="Times New Roman"/>
                 <w:lang w:eastAsia="en-GB"/>
@@ -9676,6 +9864,7 @@
           </w:tcPr>
           <w:p>
             <w:pPr>
+              <w:spacing w:after="0" w:line="240" w:lineRule="auto"/>
               <w:rPr>
                 <w:rFonts w:eastAsia="Times New Roman"/>
                 <w:lang w:eastAsia="en-GB"/>
@@ -9706,6 +9895,7 @@
           </w:tcPr>
           <w:p>
             <w:pPr>
+              <w:spacing w:after="0" w:line="240" w:lineRule="auto"/>
               <w:rPr>
                 <w:rFonts w:eastAsia="Times New Roman"/>
                 <w:lang w:eastAsia="en-GB"/>
@@ -9736,6 +9926,7 @@
           </w:tcPr>
           <w:p>
             <w:pPr>
+              <w:spacing w:after="0" w:line="240" w:lineRule="auto"/>
               <w:rPr>
                 <w:rFonts w:eastAsia="Times New Roman"/>
                 <w:lang w:eastAsia="en-GB"/>
@@ -9766,6 +9957,7 @@
           </w:tcPr>
           <w:p>
             <w:pPr>
+              <w:spacing w:after="0" w:line="240" w:lineRule="auto"/>
               <w:rPr>
                 <w:rFonts w:eastAsia="Times New Roman"/>
                 <w:lang w:eastAsia="en-GB"/>
@@ -9796,6 +9988,7 @@
           </w:tcPr>
           <w:p>
             <w:pPr>
+              <w:spacing w:after="0" w:line="240" w:lineRule="auto"/>
               <w:rPr>
                 <w:rFonts w:eastAsia="Times New Roman"/>
                 <w:lang w:eastAsia="en-GB"/>
@@ -9826,6 +10019,7 @@
           </w:tcPr>
           <w:p>
             <w:pPr>
+              <w:spacing w:after="0" w:line="240" w:lineRule="auto"/>
               <w:rPr>
                 <w:rFonts w:eastAsia="Times New Roman"/>
                 <w:lang w:eastAsia="en-GB"/>
@@ -9861,6 +10055,7 @@
           </w:tcPr>
           <w:p>
             <w:pPr>
+              <w:spacing w:after="0" w:line="240" w:lineRule="auto"/>
               <w:rPr>
                 <w:rFonts w:eastAsia="Times New Roman"/>
                 <w:lang w:eastAsia="en-GB"/>
@@ -9891,6 +10086,7 @@
           </w:tcPr>
           <w:p>
             <w:pPr>
+              <w:spacing w:after="0" w:line="240" w:lineRule="auto"/>
               <w:rPr>
                 <w:rFonts w:eastAsia="Times New Roman"/>
                 <w:lang w:eastAsia="en-GB"/>
@@ -9921,6 +10117,7 @@
           </w:tcPr>
           <w:p>
             <w:pPr>
+              <w:spacing w:after="0" w:line="240" w:lineRule="auto"/>
               <w:rPr>
                 <w:rFonts w:eastAsia="Times New Roman"/>
                 <w:lang w:eastAsia="en-GB"/>
@@ -9951,6 +10148,7 @@
           </w:tcPr>
           <w:p>
             <w:pPr>
+              <w:spacing w:after="0" w:line="240" w:lineRule="auto"/>
               <w:rPr>
                 <w:rFonts w:eastAsia="Times New Roman"/>
                 <w:lang w:eastAsia="en-GB"/>
@@ -9981,6 +10179,7 @@
           </w:tcPr>
           <w:p>
             <w:pPr>
+              <w:spacing w:after="0" w:line="240" w:lineRule="auto"/>
               <w:rPr>
                 <w:rFonts w:eastAsia="Times New Roman"/>
                 <w:lang w:eastAsia="en-GB"/>
@@ -10011,6 +10210,7 @@
           </w:tcPr>
           <w:p>
             <w:pPr>
+              <w:spacing w:after="0" w:line="240" w:lineRule="auto"/>
               <w:rPr>
                 <w:rFonts w:eastAsia="Times New Roman"/>
                 <w:lang w:eastAsia="en-GB"/>
@@ -10041,6 +10241,7 @@
           </w:tcPr>
           <w:p>
             <w:pPr>
+              <w:spacing w:after="0" w:line="240" w:lineRule="auto"/>
               <w:rPr>
                 <w:rFonts w:eastAsia="Times New Roman"/>
                 <w:lang w:eastAsia="en-GB"/>
@@ -10071,6 +10272,7 @@
           </w:tcPr>
           <w:p>
             <w:pPr>
+              <w:spacing w:after="0" w:line="240" w:lineRule="auto"/>
               <w:rPr>
                 <w:rFonts w:eastAsia="Times New Roman"/>
                 <w:lang w:eastAsia="en-GB"/>
@@ -10101,6 +10303,7 @@
           </w:tcPr>
           <w:p>
             <w:pPr>
+              <w:spacing w:after="0" w:line="240" w:lineRule="auto"/>
               <w:rPr>
                 <w:rFonts w:eastAsia="Times New Roman"/>
                 <w:lang w:eastAsia="en-GB"/>
@@ -10131,6 +10334,7 @@
           </w:tcPr>
           <w:p>
             <w:pPr>
+              <w:spacing w:after="0" w:line="240" w:lineRule="auto"/>
               <w:rPr>
                 <w:rFonts w:eastAsia="Times New Roman"/>
                 <w:lang w:eastAsia="en-GB"/>
@@ -10161,6 +10365,7 @@
           </w:tcPr>
           <w:p>
             <w:pPr>
+              <w:spacing w:after="0" w:line="240" w:lineRule="auto"/>
               <w:rPr>
                 <w:rFonts w:eastAsia="Times New Roman"/>
                 <w:lang w:eastAsia="en-GB"/>
@@ -10196,17 +10401,17 @@
           </w:tcPr>
           <w:p>
             <w:pPr>
-              <w:rPr>
-                <w:rFonts w:eastAsia="Times New Roman"/>
-                <w:lang w:eastAsia="en-GB"/>
-              </w:rPr>
-            </w:pPr>
-            <w:r>
-              <w:rPr>
-                <w:rFonts w:eastAsia="Times New Roman"/>
-                <w:lang w:eastAsia="en-GB"/>
-              </w:rPr>
-              <w:lastRenderedPageBreak/>
+              <w:spacing w:after="0" w:line="240" w:lineRule="auto"/>
+              <w:rPr>
+                <w:rFonts w:eastAsia="Times New Roman"/>
+                <w:lang w:eastAsia="en-GB"/>
+              </w:rPr>
+            </w:pPr>
+            <w:r>
+              <w:rPr>
+                <w:rFonts w:eastAsia="Times New Roman"/>
+                <w:lang w:eastAsia="en-GB"/>
+              </w:rPr>
               <w:t>1</w:t>
             </w:r>
           </w:p>
@@ -10227,6 +10432,7 @@
           </w:tcPr>
           <w:p>
             <w:pPr>
+              <w:spacing w:after="0" w:line="240" w:lineRule="auto"/>
               <w:rPr>
                 <w:rFonts w:eastAsia="Times New Roman"/>
                 <w:lang w:eastAsia="en-GB"/>
@@ -10257,6 +10463,7 @@
           </w:tcPr>
           <w:p>
             <w:pPr>
+              <w:spacing w:after="0" w:line="240" w:lineRule="auto"/>
               <w:rPr>
                 <w:rFonts w:eastAsia="Times New Roman"/>
                 <w:lang w:eastAsia="en-GB"/>
@@ -10287,6 +10494,7 @@
           </w:tcPr>
           <w:p>
             <w:pPr>
+              <w:spacing w:after="0" w:line="240" w:lineRule="auto"/>
               <w:rPr>
                 <w:rFonts w:eastAsia="Times New Roman"/>
                 <w:lang w:eastAsia="en-GB"/>
@@ -10317,6 +10525,7 @@
           </w:tcPr>
           <w:p>
             <w:pPr>
+              <w:spacing w:after="0" w:line="240" w:lineRule="auto"/>
               <w:rPr>
                 <w:rFonts w:eastAsia="Times New Roman"/>
                 <w:lang w:eastAsia="en-GB"/>
@@ -10347,6 +10556,7 @@
           </w:tcPr>
           <w:p>
             <w:pPr>
+              <w:spacing w:after="0" w:line="240" w:lineRule="auto"/>
               <w:rPr>
                 <w:rFonts w:eastAsia="Times New Roman"/>
                 <w:lang w:eastAsia="en-GB"/>
@@ -10377,6 +10587,7 @@
           </w:tcPr>
           <w:p>
             <w:pPr>
+              <w:spacing w:after="0" w:line="240" w:lineRule="auto"/>
               <w:rPr>
                 <w:rFonts w:eastAsia="Times New Roman"/>
                 <w:lang w:eastAsia="en-GB"/>
@@ -10407,6 +10618,7 @@
           </w:tcPr>
           <w:p>
             <w:pPr>
+              <w:spacing w:after="0" w:line="240" w:lineRule="auto"/>
               <w:rPr>
                 <w:rFonts w:eastAsia="Times New Roman"/>
                 <w:lang w:eastAsia="en-GB"/>
@@ -10437,6 +10649,7 @@
           </w:tcPr>
           <w:p>
             <w:pPr>
+              <w:spacing w:after="0" w:line="240" w:lineRule="auto"/>
               <w:rPr>
                 <w:rFonts w:eastAsia="Times New Roman"/>
                 <w:lang w:eastAsia="en-GB"/>
@@ -10467,6 +10680,7 @@
           </w:tcPr>
           <w:p>
             <w:pPr>
+              <w:spacing w:after="0" w:line="240" w:lineRule="auto"/>
               <w:rPr>
                 <w:rFonts w:eastAsia="Times New Roman"/>
                 <w:lang w:eastAsia="en-GB"/>
@@ -10497,6 +10711,7 @@
           </w:tcPr>
           <w:p>
             <w:pPr>
+              <w:spacing w:after="0" w:line="240" w:lineRule="auto"/>
               <w:rPr>
                 <w:rFonts w:eastAsia="Times New Roman"/>
                 <w:lang w:eastAsia="en-GB"/>
@@ -10532,6 +10747,7 @@
           </w:tcPr>
           <w:p>
             <w:pPr>
+              <w:spacing w:after="0" w:line="240" w:lineRule="auto"/>
               <w:rPr>
                 <w:rFonts w:eastAsia="Times New Roman"/>
                 <w:lang w:eastAsia="en-GB"/>
@@ -10562,6 +10778,7 @@
           </w:tcPr>
           <w:p>
             <w:pPr>
+              <w:spacing w:after="0" w:line="240" w:lineRule="auto"/>
               <w:rPr>
                 <w:rFonts w:eastAsia="Times New Roman"/>
                 <w:lang w:eastAsia="en-GB"/>
@@ -10592,6 +10809,7 @@
           </w:tcPr>
           <w:p>
             <w:pPr>
+              <w:spacing w:after="0" w:line="240" w:lineRule="auto"/>
               <w:rPr>
                 <w:rFonts w:eastAsia="Times New Roman"/>
                 <w:lang w:eastAsia="en-GB"/>
@@ -10622,6 +10840,7 @@
           </w:tcPr>
           <w:p>
             <w:pPr>
+              <w:spacing w:after="0" w:line="240" w:lineRule="auto"/>
               <w:rPr>
                 <w:rFonts w:eastAsia="Times New Roman"/>
                 <w:lang w:eastAsia="en-GB"/>
@@ -10652,6 +10871,7 @@
           </w:tcPr>
           <w:p>
             <w:pPr>
+              <w:spacing w:after="0" w:line="240" w:lineRule="auto"/>
               <w:rPr>
                 <w:rFonts w:eastAsia="Times New Roman"/>
                 <w:lang w:eastAsia="en-GB"/>
@@ -10682,6 +10902,7 @@
           </w:tcPr>
           <w:p>
             <w:pPr>
+              <w:spacing w:after="0" w:line="240" w:lineRule="auto"/>
               <w:rPr>
                 <w:rFonts w:eastAsia="Times New Roman"/>
                 <w:lang w:eastAsia="en-GB"/>
@@ -10712,6 +10933,7 @@
           </w:tcPr>
           <w:p>
             <w:pPr>
+              <w:spacing w:after="0" w:line="240" w:lineRule="auto"/>
               <w:rPr>
                 <w:rFonts w:eastAsia="Times New Roman"/>
                 <w:lang w:eastAsia="en-GB"/>
@@ -10742,6 +10964,7 @@
           </w:tcPr>
           <w:p>
             <w:pPr>
+              <w:spacing w:after="0" w:line="240" w:lineRule="auto"/>
               <w:rPr>
                 <w:rFonts w:eastAsia="Times New Roman"/>
                 <w:lang w:eastAsia="en-GB"/>
@@ -10772,6 +10995,7 @@
           </w:tcPr>
           <w:p>
             <w:pPr>
+              <w:spacing w:after="0" w:line="240" w:lineRule="auto"/>
               <w:rPr>
                 <w:rFonts w:eastAsia="Times New Roman"/>
                 <w:lang w:eastAsia="en-GB"/>
@@ -10802,6 +11026,7 @@
           </w:tcPr>
           <w:p>
             <w:pPr>
+              <w:spacing w:after="0" w:line="240" w:lineRule="auto"/>
               <w:rPr>
                 <w:rFonts w:eastAsia="Times New Roman"/>
                 <w:lang w:eastAsia="en-GB"/>
@@ -10832,6 +11057,7 @@
           </w:tcPr>
           <w:p>
             <w:pPr>
+              <w:spacing w:after="0" w:line="240" w:lineRule="auto"/>
               <w:rPr>
                 <w:rFonts w:eastAsia="Times New Roman"/>
                 <w:lang w:eastAsia="en-GB"/>
@@ -10867,6 +11093,7 @@
           </w:tcPr>
           <w:p>
             <w:pPr>
+              <w:spacing w:after="0" w:line="240" w:lineRule="auto"/>
               <w:rPr>
                 <w:rFonts w:eastAsia="Times New Roman"/>
                 <w:lang w:eastAsia="en-GB"/>
@@ -10897,6 +11124,7 @@
           </w:tcPr>
           <w:p>
             <w:pPr>
+              <w:spacing w:after="0" w:line="240" w:lineRule="auto"/>
               <w:rPr>
                 <w:rFonts w:eastAsia="Times New Roman"/>
                 <w:lang w:eastAsia="en-GB"/>
@@ -10927,6 +11155,7 @@
           </w:tcPr>
           <w:p>
             <w:pPr>
+              <w:spacing w:after="0" w:line="240" w:lineRule="auto"/>
               <w:rPr>
                 <w:rFonts w:eastAsia="Times New Roman"/>
                 <w:lang w:eastAsia="en-GB"/>
@@ -10957,6 +11186,7 @@
           </w:tcPr>
           <w:p>
             <w:pPr>
+              <w:spacing w:after="0" w:line="240" w:lineRule="auto"/>
               <w:rPr>
                 <w:rFonts w:eastAsia="Times New Roman"/>
                 <w:lang w:eastAsia="en-GB"/>
@@ -10987,6 +11217,7 @@
           </w:tcPr>
           <w:p>
             <w:pPr>
+              <w:spacing w:after="0" w:line="240" w:lineRule="auto"/>
               <w:rPr>
                 <w:rFonts w:eastAsia="Times New Roman"/>
                 <w:lang w:eastAsia="en-GB"/>
@@ -11017,6 +11248,7 @@
           </w:tcPr>
           <w:p>
             <w:pPr>
+              <w:spacing w:after="0" w:line="240" w:lineRule="auto"/>
               <w:rPr>
                 <w:rFonts w:eastAsia="Times New Roman"/>
                 <w:lang w:eastAsia="en-GB"/>
@@ -11047,6 +11279,7 @@
           </w:tcPr>
           <w:p>
             <w:pPr>
+              <w:spacing w:after="0" w:line="240" w:lineRule="auto"/>
               <w:rPr>
                 <w:rFonts w:eastAsia="Times New Roman"/>
                 <w:lang w:eastAsia="en-GB"/>
@@ -11077,6 +11310,7 @@
           </w:tcPr>
           <w:p>
             <w:pPr>
+              <w:spacing w:after="0" w:line="240" w:lineRule="auto"/>
               <w:rPr>
                 <w:rFonts w:eastAsia="Times New Roman"/>
                 <w:lang w:eastAsia="en-GB"/>
@@ -11107,6 +11341,7 @@
           </w:tcPr>
           <w:p>
             <w:pPr>
+              <w:spacing w:after="0" w:line="240" w:lineRule="auto"/>
               <w:rPr>
                 <w:rFonts w:eastAsia="Times New Roman"/>
                 <w:lang w:eastAsia="en-GB"/>
@@ -11137,6 +11372,7 @@
           </w:tcPr>
           <w:p>
             <w:pPr>
+              <w:spacing w:after="0" w:line="240" w:lineRule="auto"/>
               <w:rPr>
                 <w:rFonts w:eastAsia="Times New Roman"/>
                 <w:lang w:eastAsia="en-GB"/>
@@ -11167,6 +11403,7 @@
           </w:tcPr>
           <w:p>
             <w:pPr>
+              <w:spacing w:after="0" w:line="240" w:lineRule="auto"/>
               <w:rPr>
                 <w:rFonts w:eastAsia="Times New Roman"/>
                 <w:lang w:eastAsia="en-GB"/>
@@ -11202,6 +11439,7 @@
           </w:tcPr>
           <w:p>
             <w:pPr>
+              <w:spacing w:after="0" w:line="240" w:lineRule="auto"/>
               <w:rPr>
                 <w:rFonts w:eastAsia="Times New Roman"/>
                 <w:lang w:eastAsia="en-GB"/>
@@ -11232,6 +11470,7 @@
           </w:tcPr>
           <w:p>
             <w:pPr>
+              <w:spacing w:after="0" w:line="240" w:lineRule="auto"/>
               <w:rPr>
                 <w:rFonts w:eastAsia="Times New Roman"/>
                 <w:lang w:eastAsia="en-GB"/>
@@ -11262,6 +11501,7 @@
           </w:tcPr>
           <w:p>
             <w:pPr>
+              <w:spacing w:after="0" w:line="240" w:lineRule="auto"/>
               <w:rPr>
                 <w:rFonts w:eastAsia="Times New Roman"/>
                 <w:lang w:eastAsia="en-GB"/>
@@ -11292,6 +11532,7 @@
           </w:tcPr>
           <w:p>
             <w:pPr>
+              <w:spacing w:after="0" w:line="240" w:lineRule="auto"/>
               <w:rPr>
                 <w:rFonts w:eastAsia="Times New Roman"/>
                 <w:lang w:eastAsia="en-GB"/>
@@ -11322,6 +11563,7 @@
           </w:tcPr>
           <w:p>
             <w:pPr>
+              <w:spacing w:after="0" w:line="240" w:lineRule="auto"/>
               <w:rPr>
                 <w:rFonts w:eastAsia="Times New Roman"/>
                 <w:lang w:eastAsia="en-GB"/>
@@ -11352,6 +11594,7 @@
           </w:tcPr>
           <w:p>
             <w:pPr>
+              <w:spacing w:after="0" w:line="240" w:lineRule="auto"/>
               <w:rPr>
                 <w:rFonts w:eastAsia="Times New Roman"/>
                 <w:lang w:eastAsia="en-GB"/>
@@ -11382,6 +11625,7 @@
           </w:tcPr>
           <w:p>
             <w:pPr>
+              <w:spacing w:after="0" w:line="240" w:lineRule="auto"/>
               <w:rPr>
                 <w:rFonts w:eastAsia="Times New Roman"/>
                 <w:lang w:eastAsia="en-GB"/>
@@ -11412,6 +11656,7 @@
           </w:tcPr>
           <w:p>
             <w:pPr>
+              <w:spacing w:after="0" w:line="240" w:lineRule="auto"/>
               <w:rPr>
                 <w:rFonts w:eastAsia="Times New Roman"/>
                 <w:lang w:eastAsia="en-GB"/>
@@ -11442,6 +11687,7 @@
           </w:tcPr>
           <w:p>
             <w:pPr>
+              <w:spacing w:after="0" w:line="240" w:lineRule="auto"/>
               <w:rPr>
                 <w:rFonts w:eastAsia="Times New Roman"/>
                 <w:lang w:eastAsia="en-GB"/>
@@ -11472,6 +11718,7 @@
           </w:tcPr>
           <w:p>
             <w:pPr>
+              <w:spacing w:after="0" w:line="240" w:lineRule="auto"/>
               <w:rPr>
                 <w:rFonts w:eastAsia="Times New Roman"/>
                 <w:lang w:eastAsia="en-GB"/>
@@ -11502,6 +11749,7 @@
           </w:tcPr>
           <w:p>
             <w:pPr>
+              <w:spacing w:after="0" w:line="240" w:lineRule="auto"/>
               <w:rPr>
                 <w:rFonts w:eastAsia="Times New Roman"/>
                 <w:lang w:eastAsia="en-GB"/>
@@ -11537,6 +11785,7 @@
           </w:tcPr>
           <w:p>
             <w:pPr>
+              <w:spacing w:after="0" w:line="240" w:lineRule="auto"/>
               <w:rPr>
                 <w:rFonts w:eastAsia="Times New Roman"/>
                 <w:lang w:eastAsia="en-GB"/>
@@ -11567,6 +11816,7 @@
           </w:tcPr>
           <w:p>
             <w:pPr>
+              <w:spacing w:after="0" w:line="240" w:lineRule="auto"/>
               <w:rPr>
                 <w:rFonts w:eastAsia="Times New Roman"/>
                 <w:lang w:eastAsia="en-GB"/>
@@ -11597,6 +11847,7 @@
           </w:tcPr>
           <w:p>
             <w:pPr>
+              <w:spacing w:after="0" w:line="240" w:lineRule="auto"/>
               <w:rPr>
                 <w:rFonts w:eastAsia="Times New Roman"/>
                 <w:lang w:eastAsia="en-GB"/>
@@ -11627,6 +11878,7 @@
           </w:tcPr>
           <w:p>
             <w:pPr>
+              <w:spacing w:after="0" w:line="240" w:lineRule="auto"/>
               <w:rPr>
                 <w:rFonts w:eastAsia="Times New Roman"/>
                 <w:lang w:eastAsia="en-GB"/>
@@ -11657,6 +11909,7 @@
           </w:tcPr>
           <w:p>
             <w:pPr>
+              <w:spacing w:after="0" w:line="240" w:lineRule="auto"/>
               <w:rPr>
                 <w:rFonts w:eastAsia="Times New Roman"/>
                 <w:lang w:eastAsia="en-GB"/>
@@ -11687,6 +11940,7 @@
           </w:tcPr>
           <w:p>
             <w:pPr>
+              <w:spacing w:after="0" w:line="240" w:lineRule="auto"/>
               <w:rPr>
                 <w:rFonts w:eastAsia="Times New Roman"/>
                 <w:lang w:eastAsia="en-GB"/>
@@ -11717,6 +11971,7 @@
           </w:tcPr>
           <w:p>
             <w:pPr>
+              <w:spacing w:after="0" w:line="240" w:lineRule="auto"/>
               <w:rPr>
                 <w:rFonts w:eastAsia="Times New Roman"/>
                 <w:lang w:eastAsia="en-GB"/>
@@ -11747,6 +12002,7 @@
           </w:tcPr>
           <w:p>
             <w:pPr>
+              <w:spacing w:after="0" w:line="240" w:lineRule="auto"/>
               <w:rPr>
                 <w:rFonts w:eastAsia="Times New Roman"/>
                 <w:lang w:eastAsia="en-GB"/>
@@ -11777,6 +12033,7 @@
           </w:tcPr>
           <w:p>
             <w:pPr>
+              <w:spacing w:after="0" w:line="240" w:lineRule="auto"/>
               <w:rPr>
                 <w:rFonts w:eastAsia="Times New Roman"/>
                 <w:lang w:eastAsia="en-GB"/>
@@ -11807,6 +12064,7 @@
           </w:tcPr>
           <w:p>
             <w:pPr>
+              <w:spacing w:after="0" w:line="240" w:lineRule="auto"/>
               <w:rPr>
                 <w:rFonts w:eastAsia="Times New Roman"/>
                 <w:lang w:eastAsia="en-GB"/>
@@ -11837,6 +12095,7 @@
           </w:tcPr>
           <w:p>
             <w:pPr>
+              <w:spacing w:after="0" w:line="240" w:lineRule="auto"/>
               <w:rPr>
                 <w:rFonts w:eastAsia="Times New Roman"/>
                 <w:lang w:eastAsia="en-GB"/>
@@ -11872,6 +12131,7 @@
           </w:tcPr>
           <w:p>
             <w:pPr>
+              <w:spacing w:after="0" w:line="240" w:lineRule="auto"/>
               <w:rPr>
                 <w:rFonts w:eastAsia="Times New Roman"/>
                 <w:lang w:eastAsia="en-GB"/>
@@ -11902,6 +12162,7 @@
           </w:tcPr>
           <w:p>
             <w:pPr>
+              <w:spacing w:after="0" w:line="240" w:lineRule="auto"/>
               <w:rPr>
                 <w:rFonts w:eastAsia="Times New Roman"/>
                 <w:lang w:eastAsia="en-GB"/>
@@ -11932,6 +12193,7 @@
           </w:tcPr>
           <w:p>
             <w:pPr>
+              <w:spacing w:after="0" w:line="240" w:lineRule="auto"/>
               <w:rPr>
                 <w:rFonts w:eastAsia="Times New Roman"/>
                 <w:lang w:eastAsia="en-GB"/>
@@ -11962,6 +12224,7 @@
           </w:tcPr>
           <w:p>
             <w:pPr>
+              <w:spacing w:after="0" w:line="240" w:lineRule="auto"/>
               <w:rPr>
                 <w:rFonts w:eastAsia="Times New Roman"/>
                 <w:lang w:eastAsia="en-GB"/>
@@ -11992,6 +12255,7 @@
           </w:tcPr>
           <w:p>
             <w:pPr>
+              <w:spacing w:after="0" w:line="240" w:lineRule="auto"/>
               <w:rPr>
                 <w:rFonts w:eastAsia="Times New Roman"/>
                 <w:lang w:eastAsia="en-GB"/>
@@ -12022,6 +12286,7 @@
           </w:tcPr>
           <w:p>
             <w:pPr>
+              <w:spacing w:after="0" w:line="240" w:lineRule="auto"/>
               <w:rPr>
                 <w:rFonts w:eastAsia="Times New Roman"/>
                 <w:lang w:eastAsia="en-GB"/>
@@ -12052,6 +12317,7 @@
           </w:tcPr>
           <w:p>
             <w:pPr>
+              <w:spacing w:after="0" w:line="240" w:lineRule="auto"/>
               <w:rPr>
                 <w:rFonts w:eastAsia="Times New Roman"/>
                 <w:lang w:eastAsia="en-GB"/>
@@ -12082,6 +12348,7 @@
           </w:tcPr>
           <w:p>
             <w:pPr>
+              <w:spacing w:after="0" w:line="240" w:lineRule="auto"/>
               <w:rPr>
                 <w:rFonts w:eastAsia="Times New Roman"/>
                 <w:lang w:eastAsia="en-GB"/>
@@ -12112,6 +12379,7 @@
           </w:tcPr>
           <w:p>
             <w:pPr>
+              <w:spacing w:after="0" w:line="240" w:lineRule="auto"/>
               <w:rPr>
                 <w:rFonts w:eastAsia="Times New Roman"/>
                 <w:lang w:eastAsia="en-GB"/>
@@ -12142,6 +12410,7 @@
           </w:tcPr>
           <w:p>
             <w:pPr>
+              <w:spacing w:after="0" w:line="240" w:lineRule="auto"/>
               <w:rPr>
                 <w:rFonts w:eastAsia="Times New Roman"/>
                 <w:lang w:eastAsia="en-GB"/>
@@ -12172,6 +12441,7 @@
           </w:tcPr>
           <w:p>
             <w:pPr>
+              <w:spacing w:after="0" w:line="240" w:lineRule="auto"/>
               <w:rPr>
                 <w:rFonts w:eastAsia="Times New Roman"/>
                 <w:lang w:eastAsia="en-GB"/>
@@ -12207,6 +12477,7 @@
           </w:tcPr>
           <w:p>
             <w:pPr>
+              <w:spacing w:after="0" w:line="240" w:lineRule="auto"/>
               <w:rPr>
                 <w:rFonts w:eastAsia="Times New Roman"/>
                 <w:lang w:eastAsia="en-GB"/>
@@ -12237,6 +12508,7 @@
           </w:tcPr>
           <w:p>
             <w:pPr>
+              <w:spacing w:after="0" w:line="240" w:lineRule="auto"/>
               <w:rPr>
                 <w:rFonts w:eastAsia="Times New Roman"/>
                 <w:lang w:eastAsia="en-GB"/>
@@ -12267,6 +12539,7 @@
           </w:tcPr>
           <w:p>
             <w:pPr>
+              <w:spacing w:after="0" w:line="240" w:lineRule="auto"/>
               <w:rPr>
                 <w:rFonts w:eastAsia="Times New Roman"/>
                 <w:lang w:eastAsia="en-GB"/>
@@ -12297,6 +12570,7 @@
           </w:tcPr>
           <w:p>
             <w:pPr>
+              <w:spacing w:after="0" w:line="240" w:lineRule="auto"/>
               <w:rPr>
                 <w:rFonts w:eastAsia="Times New Roman"/>
                 <w:lang w:eastAsia="en-GB"/>
@@ -12327,6 +12601,7 @@
           </w:tcPr>
           <w:p>
             <w:pPr>
+              <w:spacing w:after="0" w:line="240" w:lineRule="auto"/>
               <w:rPr>
                 <w:rFonts w:eastAsia="Times New Roman"/>
                 <w:lang w:eastAsia="en-GB"/>
@@ -12357,6 +12632,7 @@
           </w:tcPr>
           <w:p>
             <w:pPr>
+              <w:spacing w:after="0" w:line="240" w:lineRule="auto"/>
               <w:rPr>
                 <w:rFonts w:eastAsia="Times New Roman"/>
                 <w:lang w:eastAsia="en-GB"/>
@@ -12387,6 +12663,7 @@
           </w:tcPr>
           <w:p>
             <w:pPr>
+              <w:spacing w:after="0" w:line="240" w:lineRule="auto"/>
               <w:rPr>
                 <w:rFonts w:eastAsia="Times New Roman"/>
                 <w:lang w:eastAsia="en-GB"/>
@@ -12417,6 +12694,7 @@
           </w:tcPr>
           <w:p>
             <w:pPr>
+              <w:spacing w:after="0" w:line="240" w:lineRule="auto"/>
               <w:rPr>
                 <w:rFonts w:eastAsia="Times New Roman"/>
                 <w:lang w:eastAsia="en-GB"/>
@@ -12447,6 +12725,7 @@
           </w:tcPr>
           <w:p>
             <w:pPr>
+              <w:spacing w:after="0" w:line="240" w:lineRule="auto"/>
               <w:rPr>
                 <w:rFonts w:eastAsia="Times New Roman"/>
                 <w:lang w:eastAsia="en-GB"/>
@@ -12477,6 +12756,7 @@
           </w:tcPr>
           <w:p>
             <w:pPr>
+              <w:spacing w:after="0" w:line="240" w:lineRule="auto"/>
               <w:rPr>
                 <w:rFonts w:eastAsia="Times New Roman"/>
                 <w:lang w:eastAsia="en-GB"/>
@@ -12507,6 +12787,7 @@
           </w:tcPr>
           <w:p>
             <w:pPr>
+              <w:spacing w:after="0" w:line="240" w:lineRule="auto"/>
               <w:rPr>
                 <w:rFonts w:eastAsia="Times New Roman"/>
                 <w:lang w:eastAsia="en-GB"/>
@@ -12542,6 +12823,7 @@
           </w:tcPr>
           <w:p>
             <w:pPr>
+              <w:spacing w:after="0" w:line="240" w:lineRule="auto"/>
               <w:rPr>
                 <w:rFonts w:eastAsia="Times New Roman"/>
                 <w:lang w:eastAsia="en-GB"/>
@@ -12572,6 +12854,7 @@
           </w:tcPr>
           <w:p>
             <w:pPr>
+              <w:spacing w:after="0" w:line="240" w:lineRule="auto"/>
               <w:rPr>
                 <w:rFonts w:eastAsia="Times New Roman"/>
                 <w:lang w:eastAsia="en-GB"/>
@@ -12602,6 +12885,7 @@
           </w:tcPr>
           <w:p>
             <w:pPr>
+              <w:spacing w:after="0" w:line="240" w:lineRule="auto"/>
               <w:rPr>
                 <w:rFonts w:eastAsia="Times New Roman"/>
                 <w:lang w:eastAsia="en-GB"/>
@@ -12632,6 +12916,7 @@
           </w:tcPr>
           <w:p>
             <w:pPr>
+              <w:spacing w:after="0" w:line="240" w:lineRule="auto"/>
               <w:rPr>
                 <w:rFonts w:eastAsia="Times New Roman"/>
                 <w:lang w:eastAsia="en-GB"/>
@@ -12662,6 +12947,7 @@
           </w:tcPr>
           <w:p>
             <w:pPr>
+              <w:spacing w:after="0" w:line="240" w:lineRule="auto"/>
               <w:rPr>
                 <w:rFonts w:eastAsia="Times New Roman"/>
                 <w:lang w:eastAsia="en-GB"/>
@@ -12692,6 +12978,7 @@
           </w:tcPr>
           <w:p>
             <w:pPr>
+              <w:spacing w:after="0" w:line="240" w:lineRule="auto"/>
               <w:rPr>
                 <w:rFonts w:eastAsia="Times New Roman"/>
                 <w:lang w:eastAsia="en-GB"/>
@@ -12722,6 +13009,7 @@
           </w:tcPr>
           <w:p>
             <w:pPr>
+              <w:spacing w:after="0" w:line="240" w:lineRule="auto"/>
               <w:rPr>
                 <w:rFonts w:eastAsia="Times New Roman"/>
                 <w:lang w:eastAsia="en-GB"/>
@@ -12752,6 +13040,7 @@
           </w:tcPr>
           <w:p>
             <w:pPr>
+              <w:spacing w:after="0" w:line="240" w:lineRule="auto"/>
               <w:rPr>
                 <w:rFonts w:eastAsia="Times New Roman"/>
                 <w:lang w:eastAsia="en-GB"/>
@@ -12782,6 +13071,7 @@
           </w:tcPr>
           <w:p>
             <w:pPr>
+              <w:spacing w:after="0" w:line="240" w:lineRule="auto"/>
               <w:rPr>
                 <w:rFonts w:eastAsia="Times New Roman"/>
                 <w:lang w:eastAsia="en-GB"/>
@@ -12812,6 +13102,7 @@
           </w:tcPr>
           <w:p>
             <w:pPr>
+              <w:spacing w:after="0" w:line="240" w:lineRule="auto"/>
               <w:rPr>
                 <w:rFonts w:eastAsia="Times New Roman"/>
                 <w:lang w:eastAsia="en-GB"/>
@@ -12842,6 +13133,7 @@
           </w:tcPr>
           <w:p>
             <w:pPr>
+              <w:spacing w:after="0" w:line="240" w:lineRule="auto"/>
               <w:rPr>
                 <w:rFonts w:eastAsia="Times New Roman"/>
                 <w:lang w:eastAsia="en-GB"/>
@@ -12877,6 +13169,7 @@
           </w:tcPr>
           <w:p>
             <w:pPr>
+              <w:spacing w:after="0" w:line="240" w:lineRule="auto"/>
               <w:rPr>
                 <w:rFonts w:eastAsia="Times New Roman"/>
                 <w:lang w:eastAsia="en-GB"/>
@@ -12907,6 +13200,7 @@
           </w:tcPr>
           <w:p>
             <w:pPr>
+              <w:spacing w:after="0" w:line="240" w:lineRule="auto"/>
               <w:rPr>
                 <w:rFonts w:eastAsia="Times New Roman"/>
                 <w:lang w:eastAsia="en-GB"/>
@@ -12937,6 +13231,7 @@
           </w:tcPr>
           <w:p>
             <w:pPr>
+              <w:spacing w:after="0" w:line="240" w:lineRule="auto"/>
               <w:rPr>
                 <w:rFonts w:eastAsia="Times New Roman"/>
                 <w:lang w:eastAsia="en-GB"/>
@@ -12967,6 +13262,7 @@
           </w:tcPr>
           <w:p>
             <w:pPr>
+              <w:spacing w:after="0" w:line="240" w:lineRule="auto"/>
               <w:rPr>
                 <w:rFonts w:eastAsia="Times New Roman"/>
                 <w:lang w:eastAsia="en-GB"/>
@@ -12997,6 +13293,7 @@
           </w:tcPr>
           <w:p>
             <w:pPr>
+              <w:spacing w:after="0" w:line="240" w:lineRule="auto"/>
               <w:rPr>
                 <w:rFonts w:eastAsia="Times New Roman"/>
                 <w:lang w:eastAsia="en-GB"/>
@@ -13027,6 +13324,7 @@
           </w:tcPr>
           <w:p>
             <w:pPr>
+              <w:spacing w:after="0" w:line="240" w:lineRule="auto"/>
               <w:rPr>
                 <w:rFonts w:eastAsia="Times New Roman"/>
                 <w:lang w:eastAsia="en-GB"/>
@@ -13057,6 +13355,7 @@
           </w:tcPr>
           <w:p>
             <w:pPr>
+              <w:spacing w:after="0" w:line="240" w:lineRule="auto"/>
               <w:rPr>
                 <w:rFonts w:eastAsia="Times New Roman"/>
                 <w:lang w:eastAsia="en-GB"/>
@@ -13087,6 +13386,7 @@
           </w:tcPr>
           <w:p>
             <w:pPr>
+              <w:spacing w:after="0" w:line="240" w:lineRule="auto"/>
               <w:rPr>
                 <w:rFonts w:eastAsia="Times New Roman"/>
                 <w:lang w:eastAsia="en-GB"/>
@@ -13117,6 +13417,7 @@
           </w:tcPr>
           <w:p>
             <w:pPr>
+              <w:spacing w:after="0" w:line="240" w:lineRule="auto"/>
               <w:rPr>
                 <w:rFonts w:eastAsia="Times New Roman"/>
                 <w:lang w:eastAsia="en-GB"/>
@@ -13147,6 +13448,7 @@
           </w:tcPr>
           <w:p>
             <w:pPr>
+              <w:spacing w:after="0" w:line="240" w:lineRule="auto"/>
               <w:rPr>
                 <w:rFonts w:eastAsia="Times New Roman"/>
                 <w:lang w:eastAsia="en-GB"/>
@@ -13177,6 +13479,7 @@
           </w:tcPr>
           <w:p>
             <w:pPr>
+              <w:spacing w:after="0" w:line="240" w:lineRule="auto"/>
               <w:rPr>
                 <w:rFonts w:eastAsia="Times New Roman"/>
                 <w:lang w:eastAsia="en-GB"/>
@@ -13212,6 +13515,7 @@
           </w:tcPr>
           <w:p>
             <w:pPr>
+              <w:spacing w:after="0" w:line="240" w:lineRule="auto"/>
               <w:rPr>
                 <w:rFonts w:eastAsia="Times New Roman"/>
                 <w:lang w:eastAsia="en-GB"/>
@@ -13242,6 +13546,7 @@
           </w:tcPr>
           <w:p>
             <w:pPr>
+              <w:spacing w:after="0" w:line="240" w:lineRule="auto"/>
               <w:rPr>
                 <w:rFonts w:eastAsia="Times New Roman"/>
                 <w:lang w:eastAsia="en-GB"/>
@@ -13272,6 +13577,7 @@
           </w:tcPr>
           <w:p>
             <w:pPr>
+              <w:spacing w:after="0" w:line="240" w:lineRule="auto"/>
               <w:rPr>
                 <w:rFonts w:eastAsia="Times New Roman"/>
                 <w:lang w:eastAsia="en-GB"/>
@@ -13302,6 +13608,7 @@
           </w:tcPr>
           <w:p>
             <w:pPr>
+              <w:spacing w:after="0" w:line="240" w:lineRule="auto"/>
               <w:rPr>
                 <w:rFonts w:eastAsia="Times New Roman"/>
                 <w:lang w:eastAsia="en-GB"/>
@@ -13332,6 +13639,7 @@
           </w:tcPr>
           <w:p>
             <w:pPr>
+              <w:spacing w:after="0" w:line="240" w:lineRule="auto"/>
               <w:rPr>
                 <w:rFonts w:eastAsia="Times New Roman"/>
                 <w:lang w:eastAsia="en-GB"/>
@@ -13362,6 +13670,7 @@
           </w:tcPr>
           <w:p>
             <w:pPr>
+              <w:spacing w:after="0" w:line="240" w:lineRule="auto"/>
               <w:rPr>
                 <w:rFonts w:eastAsia="Times New Roman"/>
                 <w:lang w:eastAsia="en-GB"/>
@@ -13392,6 +13701,7 @@
           </w:tcPr>
           <w:p>
             <w:pPr>
+              <w:spacing w:after="0" w:line="240" w:lineRule="auto"/>
               <w:rPr>
                 <w:rFonts w:eastAsia="Times New Roman"/>
                 <w:lang w:eastAsia="en-GB"/>
@@ -13422,6 +13732,7 @@
           </w:tcPr>
           <w:p>
             <w:pPr>
+              <w:spacing w:after="0" w:line="240" w:lineRule="auto"/>
               <w:rPr>
                 <w:rFonts w:eastAsia="Times New Roman"/>
                 <w:lang w:eastAsia="en-GB"/>
@@ -13452,6 +13763,7 @@
           </w:tcPr>
           <w:p>
             <w:pPr>
+              <w:spacing w:after="0" w:line="240" w:lineRule="auto"/>
               <w:rPr>
                 <w:rFonts w:eastAsia="Times New Roman"/>
                 <w:lang w:eastAsia="en-GB"/>
@@ -13482,6 +13794,7 @@
           </w:tcPr>
           <w:p>
             <w:pPr>
+              <w:spacing w:after="0" w:line="240" w:lineRule="auto"/>
               <w:rPr>
                 <w:rFonts w:eastAsia="Times New Roman"/>
                 <w:lang w:eastAsia="en-GB"/>
@@ -13512,6 +13825,7 @@
           </w:tcPr>
           <w:p>
             <w:pPr>
+              <w:spacing w:after="0" w:line="240" w:lineRule="auto"/>
               <w:rPr>
                 <w:rFonts w:eastAsia="Times New Roman"/>
                 <w:lang w:eastAsia="en-GB"/>
@@ -13547,6 +13861,7 @@
           </w:tcPr>
           <w:p>
             <w:pPr>
+              <w:spacing w:after="0" w:line="240" w:lineRule="auto"/>
               <w:rPr>
                 <w:rFonts w:eastAsia="Times New Roman"/>
                 <w:lang w:eastAsia="en-GB"/>
@@ -13577,6 +13892,7 @@
           </w:tcPr>
           <w:p>
             <w:pPr>
+              <w:spacing w:after="0" w:line="240" w:lineRule="auto"/>
               <w:rPr>
                 <w:rFonts w:eastAsia="Times New Roman"/>
                 <w:lang w:eastAsia="en-GB"/>
@@ -13607,6 +13923,7 @@
           </w:tcPr>
           <w:p>
             <w:pPr>
+              <w:spacing w:after="0" w:line="240" w:lineRule="auto"/>
               <w:rPr>
                 <w:rFonts w:eastAsia="Times New Roman"/>
                 <w:lang w:eastAsia="en-GB"/>
@@ -13637,6 +13954,7 @@
           </w:tcPr>
           <w:p>
             <w:pPr>
+              <w:spacing w:after="0" w:line="240" w:lineRule="auto"/>
               <w:rPr>
                 <w:rFonts w:eastAsia="Times New Roman"/>
                 <w:lang w:eastAsia="en-GB"/>
@@ -13667,6 +13985,7 @@
           </w:tcPr>
           <w:p>
             <w:pPr>
+              <w:spacing w:after="0" w:line="240" w:lineRule="auto"/>
               <w:rPr>
                 <w:rFonts w:eastAsia="Times New Roman"/>
                 <w:lang w:eastAsia="en-GB"/>
@@ -13697,6 +14016,7 @@
           </w:tcPr>
           <w:p>
             <w:pPr>
+              <w:spacing w:after="0" w:line="240" w:lineRule="auto"/>
               <w:rPr>
                 <w:rFonts w:eastAsia="Times New Roman"/>
                 <w:lang w:eastAsia="en-GB"/>
@@ -13727,6 +14047,7 @@
           </w:tcPr>
           <w:p>
             <w:pPr>
+              <w:spacing w:after="0" w:line="240" w:lineRule="auto"/>
               <w:rPr>
                 <w:rFonts w:eastAsia="Times New Roman"/>
                 <w:lang w:eastAsia="en-GB"/>
@@ -13757,6 +14078,7 @@
           </w:tcPr>
           <w:p>
             <w:pPr>
+              <w:spacing w:after="0" w:line="240" w:lineRule="auto"/>
               <w:rPr>
                 <w:rFonts w:eastAsia="Times New Roman"/>
                 <w:lang w:eastAsia="en-GB"/>
@@ -13787,6 +14109,7 @@
           </w:tcPr>
           <w:p>
             <w:pPr>
+              <w:spacing w:after="0" w:line="240" w:lineRule="auto"/>
               <w:rPr>
                 <w:rFonts w:eastAsia="Times New Roman"/>
                 <w:lang w:eastAsia="en-GB"/>
@@ -13817,6 +14140,7 @@
           </w:tcPr>
           <w:p>
             <w:pPr>
+              <w:spacing w:after="0" w:line="240" w:lineRule="auto"/>
               <w:rPr>
                 <w:rFonts w:eastAsia="Times New Roman"/>
                 <w:lang w:eastAsia="en-GB"/>
@@ -13847,6 +14171,7 @@
           </w:tcPr>
           <w:p>
             <w:pPr>
+              <w:spacing w:after="0" w:line="240" w:lineRule="auto"/>
               <w:rPr>
                 <w:rFonts w:eastAsia="Times New Roman"/>
                 <w:lang w:eastAsia="en-GB"/>
@@ -13882,6 +14207,7 @@
           </w:tcPr>
           <w:p>
             <w:pPr>
+              <w:spacing w:after="0" w:line="240" w:lineRule="auto"/>
               <w:rPr>
                 <w:rFonts w:eastAsia="Times New Roman"/>
                 <w:lang w:eastAsia="en-GB"/>
@@ -13912,6 +14238,7 @@
           </w:tcPr>
           <w:p>
             <w:pPr>
+              <w:spacing w:after="0" w:line="240" w:lineRule="auto"/>
               <w:rPr>
                 <w:rFonts w:eastAsia="Times New Roman"/>
                 <w:lang w:eastAsia="en-GB"/>
@@ -13942,6 +14269,7 @@
           </w:tcPr>
           <w:p>
             <w:pPr>
+              <w:spacing w:after="0" w:line="240" w:lineRule="auto"/>
               <w:rPr>
                 <w:rFonts w:eastAsia="Times New Roman"/>
                 <w:lang w:eastAsia="en-GB"/>
@@ -13972,6 +14300,7 @@
           </w:tcPr>
           <w:p>
             <w:pPr>
+              <w:spacing w:after="0" w:line="240" w:lineRule="auto"/>
               <w:rPr>
                 <w:rFonts w:eastAsia="Times New Roman"/>
                 <w:lang w:eastAsia="en-GB"/>
@@ -14002,6 +14331,7 @@
           </w:tcPr>
           <w:p>
             <w:pPr>
+              <w:spacing w:after="0" w:line="240" w:lineRule="auto"/>
               <w:rPr>
                 <w:rFonts w:eastAsia="Times New Roman"/>
                 <w:lang w:eastAsia="en-GB"/>
@@ -14032,6 +14362,7 @@
           </w:tcPr>
           <w:p>
             <w:pPr>
+              <w:spacing w:after="0" w:line="240" w:lineRule="auto"/>
               <w:rPr>
                 <w:rFonts w:eastAsia="Times New Roman"/>
                 <w:lang w:eastAsia="en-GB"/>
@@ -14062,6 +14393,7 @@
           </w:tcPr>
           <w:p>
             <w:pPr>
+              <w:spacing w:after="0" w:line="240" w:lineRule="auto"/>
               <w:rPr>
                 <w:rFonts w:eastAsia="Times New Roman"/>
                 <w:lang w:eastAsia="en-GB"/>
@@ -14092,6 +14424,7 @@
           </w:tcPr>
           <w:p>
             <w:pPr>
+              <w:spacing w:after="0" w:line="240" w:lineRule="auto"/>
               <w:rPr>
                 <w:rFonts w:eastAsia="Times New Roman"/>
                 <w:lang w:eastAsia="en-GB"/>
@@ -14122,6 +14455,7 @@
           </w:tcPr>
           <w:p>
             <w:pPr>
+              <w:spacing w:after="0" w:line="240" w:lineRule="auto"/>
               <w:rPr>
                 <w:rFonts w:eastAsia="Times New Roman"/>
                 <w:lang w:eastAsia="en-GB"/>
@@ -14152,6 +14486,7 @@
           </w:tcPr>
           <w:p>
             <w:pPr>
+              <w:spacing w:after="0" w:line="240" w:lineRule="auto"/>
               <w:rPr>
                 <w:rFonts w:eastAsia="Times New Roman"/>
                 <w:lang w:eastAsia="en-GB"/>
@@ -14182,6 +14517,7 @@
           </w:tcPr>
           <w:p>
             <w:pPr>
+              <w:spacing w:after="0" w:line="240" w:lineRule="auto"/>
               <w:rPr>
                 <w:rFonts w:eastAsia="Times New Roman"/>
                 <w:lang w:eastAsia="en-GB"/>
@@ -14217,6 +14553,7 @@
           </w:tcPr>
           <w:p>
             <w:pPr>
+              <w:spacing w:after="0" w:line="240" w:lineRule="auto"/>
               <w:rPr>
                 <w:rFonts w:eastAsia="Times New Roman"/>
                 <w:lang w:eastAsia="en-GB"/>
@@ -14247,6 +14584,7 @@
           </w:tcPr>
           <w:p>
             <w:pPr>
+              <w:spacing w:after="0" w:line="240" w:lineRule="auto"/>
               <w:rPr>
                 <w:rFonts w:eastAsia="Times New Roman"/>
                 <w:lang w:eastAsia="en-GB"/>
@@ -14277,6 +14615,7 @@
           </w:tcPr>
           <w:p>
             <w:pPr>
+              <w:spacing w:after="0" w:line="240" w:lineRule="auto"/>
               <w:rPr>
                 <w:rFonts w:eastAsia="Times New Roman"/>
                 <w:lang w:eastAsia="en-GB"/>
@@ -14307,6 +14646,7 @@
           </w:tcPr>
           <w:p>
             <w:pPr>
+              <w:spacing w:after="0" w:line="240" w:lineRule="auto"/>
               <w:rPr>
                 <w:rFonts w:eastAsia="Times New Roman"/>
                 <w:lang w:eastAsia="en-GB"/>
@@ -14337,6 +14677,7 @@
           </w:tcPr>
           <w:p>
             <w:pPr>
+              <w:spacing w:after="0" w:line="240" w:lineRule="auto"/>
               <w:rPr>
                 <w:rFonts w:eastAsia="Times New Roman"/>
                 <w:lang w:eastAsia="en-GB"/>
@@ -14367,6 +14708,7 @@
           </w:tcPr>
           <w:p>
             <w:pPr>
+              <w:spacing w:after="0" w:line="240" w:lineRule="auto"/>
               <w:rPr>
                 <w:rFonts w:eastAsia="Times New Roman"/>
                 <w:lang w:eastAsia="en-GB"/>
@@ -14397,6 +14739,7 @@
           </w:tcPr>
           <w:p>
             <w:pPr>
+              <w:spacing w:after="0" w:line="240" w:lineRule="auto"/>
               <w:rPr>
                 <w:rFonts w:eastAsia="Times New Roman"/>
                 <w:lang w:eastAsia="en-GB"/>
@@ -14427,6 +14770,7 @@
           </w:tcPr>
           <w:p>
             <w:pPr>
+              <w:spacing w:after="0" w:line="240" w:lineRule="auto"/>
               <w:rPr>
                 <w:rFonts w:eastAsia="Times New Roman"/>
                 <w:lang w:eastAsia="en-GB"/>
@@ -14457,6 +14801,7 @@
           </w:tcPr>
           <w:p>
             <w:pPr>
+              <w:spacing w:after="0" w:line="240" w:lineRule="auto"/>
               <w:rPr>
                 <w:rFonts w:eastAsia="Times New Roman"/>
                 <w:lang w:eastAsia="en-GB"/>
@@ -14487,6 +14832,7 @@
           </w:tcPr>
           <w:p>
             <w:pPr>
+              <w:spacing w:after="0" w:line="240" w:lineRule="auto"/>
               <w:rPr>
                 <w:rFonts w:eastAsia="Times New Roman"/>
                 <w:lang w:eastAsia="en-GB"/>
@@ -14517,6 +14863,7 @@
           </w:tcPr>
           <w:p>
             <w:pPr>
+              <w:spacing w:after="0" w:line="240" w:lineRule="auto"/>
               <w:rPr>
                 <w:rFonts w:eastAsia="Times New Roman"/>
                 <w:lang w:eastAsia="en-GB"/>
@@ -14552,6 +14899,7 @@
           </w:tcPr>
           <w:p>
             <w:pPr>
+              <w:spacing w:after="0" w:line="240" w:lineRule="auto"/>
               <w:rPr>
                 <w:rFonts w:eastAsia="Times New Roman"/>
                 <w:lang w:eastAsia="en-GB"/>
@@ -14582,6 +14930,7 @@
           </w:tcPr>
           <w:p>
             <w:pPr>
+              <w:spacing w:after="0" w:line="240" w:lineRule="auto"/>
               <w:rPr>
                 <w:rFonts w:eastAsia="Times New Roman"/>
                 <w:lang w:eastAsia="en-GB"/>
@@ -14612,6 +14961,7 @@
           </w:tcPr>
           <w:p>
             <w:pPr>
+              <w:spacing w:after="0" w:line="240" w:lineRule="auto"/>
               <w:rPr>
                 <w:rFonts w:eastAsia="Times New Roman"/>
                 <w:lang w:eastAsia="en-GB"/>
@@ -14642,6 +14992,7 @@
           </w:tcPr>
           <w:p>
             <w:pPr>
+              <w:spacing w:after="0" w:line="240" w:lineRule="auto"/>
               <w:rPr>
                 <w:rFonts w:eastAsia="Times New Roman"/>
                 <w:lang w:eastAsia="en-GB"/>
@@ -14672,6 +15023,7 @@
           </w:tcPr>
           <w:p>
             <w:pPr>
+              <w:spacing w:after="0" w:line="240" w:lineRule="auto"/>
               <w:rPr>
                 <w:rFonts w:eastAsia="Times New Roman"/>
                 <w:lang w:eastAsia="en-GB"/>
@@ -14702,6 +15054,7 @@
           </w:tcPr>
           <w:p>
             <w:pPr>
+              <w:spacing w:after="0" w:line="240" w:lineRule="auto"/>
               <w:rPr>
                 <w:rFonts w:eastAsia="Times New Roman"/>
                 <w:lang w:eastAsia="en-GB"/>
@@ -14732,6 +15085,7 @@
           </w:tcPr>
           <w:p>
             <w:pPr>
+              <w:spacing w:after="0" w:line="240" w:lineRule="auto"/>
               <w:rPr>
                 <w:rFonts w:eastAsia="Times New Roman"/>
                 <w:lang w:eastAsia="en-GB"/>
@@ -14762,6 +15116,7 @@
           </w:tcPr>
           <w:p>
             <w:pPr>
+              <w:spacing w:after="0" w:line="240" w:lineRule="auto"/>
               <w:rPr>
                 <w:rFonts w:eastAsia="Times New Roman"/>
                 <w:lang w:eastAsia="en-GB"/>
@@ -14792,6 +15147,7 @@
           </w:tcPr>
           <w:p>
             <w:pPr>
+              <w:spacing w:after="0" w:line="240" w:lineRule="auto"/>
               <w:rPr>
                 <w:rFonts w:eastAsia="Times New Roman"/>
                 <w:lang w:eastAsia="en-GB"/>
@@ -14822,6 +15178,7 @@
           </w:tcPr>
           <w:p>
             <w:pPr>
+              <w:spacing w:after="0" w:line="240" w:lineRule="auto"/>
               <w:rPr>
                 <w:rFonts w:eastAsia="Times New Roman"/>
                 <w:lang w:eastAsia="en-GB"/>
@@ -14852,6 +15209,7 @@
           </w:tcPr>
           <w:p>
             <w:pPr>
+              <w:spacing w:after="0" w:line="240" w:lineRule="auto"/>
               <w:rPr>
                 <w:rFonts w:eastAsia="Times New Roman"/>
                 <w:lang w:eastAsia="en-GB"/>
@@ -14887,6 +15245,7 @@
           </w:tcPr>
           <w:p>
             <w:pPr>
+              <w:spacing w:after="0" w:line="240" w:lineRule="auto"/>
               <w:rPr>
                 <w:rFonts w:eastAsia="Times New Roman"/>
                 <w:lang w:eastAsia="en-GB"/>
@@ -14917,6 +15276,7 @@
           </w:tcPr>
           <w:p>
             <w:pPr>
+              <w:spacing w:after="0" w:line="240" w:lineRule="auto"/>
               <w:rPr>
                 <w:rFonts w:eastAsia="Times New Roman"/>
                 <w:lang w:eastAsia="en-GB"/>
@@ -14947,6 +15307,7 @@
           </w:tcPr>
           <w:p>
             <w:pPr>
+              <w:spacing w:after="0" w:line="240" w:lineRule="auto"/>
               <w:rPr>
                 <w:rFonts w:eastAsia="Times New Roman"/>
                 <w:lang w:eastAsia="en-GB"/>
@@ -14977,6 +15338,7 @@
           </w:tcPr>
           <w:p>
             <w:pPr>
+              <w:spacing w:after="0" w:line="240" w:lineRule="auto"/>
               <w:rPr>
                 <w:rFonts w:eastAsia="Times New Roman"/>
                 <w:lang w:eastAsia="en-GB"/>
@@ -15007,6 +15369,7 @@
           </w:tcPr>
           <w:p>
             <w:pPr>
+              <w:spacing w:after="0" w:line="240" w:lineRule="auto"/>
               <w:rPr>
                 <w:rFonts w:eastAsia="Times New Roman"/>
                 <w:lang w:eastAsia="en-GB"/>
@@ -15037,6 +15400,7 @@
           </w:tcPr>
           <w:p>
             <w:pPr>
+              <w:spacing w:after="0" w:line="240" w:lineRule="auto"/>
               <w:rPr>
                 <w:rFonts w:eastAsia="Times New Roman"/>
                 <w:lang w:eastAsia="en-GB"/>
@@ -15067,6 +15431,7 @@
           </w:tcPr>
           <w:p>
             <w:pPr>
+              <w:spacing w:after="0" w:line="240" w:lineRule="auto"/>
               <w:rPr>
                 <w:rFonts w:eastAsia="Times New Roman"/>
                 <w:lang w:eastAsia="en-GB"/>
@@ -15097,6 +15462,7 @@
           </w:tcPr>
           <w:p>
             <w:pPr>
+              <w:spacing w:after="0" w:line="240" w:lineRule="auto"/>
               <w:rPr>
                 <w:rFonts w:eastAsia="Times New Roman"/>
                 <w:lang w:eastAsia="en-GB"/>
@@ -15127,6 +15493,7 @@
           </w:tcPr>
           <w:p>
             <w:pPr>
+              <w:spacing w:after="0" w:line="240" w:lineRule="auto"/>
               <w:rPr>
                 <w:rFonts w:eastAsia="Times New Roman"/>
                 <w:lang w:eastAsia="en-GB"/>
@@ -15157,6 +15524,7 @@
           </w:tcPr>
           <w:p>
             <w:pPr>
+              <w:spacing w:after="0" w:line="240" w:lineRule="auto"/>
               <w:rPr>
                 <w:rFonts w:eastAsia="Times New Roman"/>
                 <w:lang w:eastAsia="en-GB"/>
@@ -15187,6 +15555,7 @@
           </w:tcPr>
           <w:p>
             <w:pPr>
+              <w:spacing w:after="0" w:line="240" w:lineRule="auto"/>
               <w:rPr>
                 <w:rFonts w:eastAsia="Times New Roman"/>
                 <w:lang w:eastAsia="en-GB"/>
@@ -15222,6 +15591,7 @@
           </w:tcPr>
           <w:p>
             <w:pPr>
+              <w:spacing w:after="0" w:line="240" w:lineRule="auto"/>
               <w:rPr>
                 <w:rFonts w:eastAsia="Times New Roman"/>
                 <w:lang w:eastAsia="en-GB"/>
@@ -15252,6 +15622,7 @@
           </w:tcPr>
           <w:p>
             <w:pPr>
+              <w:spacing w:after="0" w:line="240" w:lineRule="auto"/>
               <w:rPr>
                 <w:rFonts w:eastAsia="Times New Roman"/>
                 <w:lang w:eastAsia="en-GB"/>
@@ -15282,6 +15653,7 @@
           </w:tcPr>
           <w:p>
             <w:pPr>
+              <w:spacing w:after="0" w:line="240" w:lineRule="auto"/>
               <w:rPr>
                 <w:rFonts w:eastAsia="Times New Roman"/>
                 <w:lang w:eastAsia="en-GB"/>
@@ -15312,6 +15684,7 @@
           </w:tcPr>
           <w:p>
             <w:pPr>
+              <w:spacing w:after="0" w:line="240" w:lineRule="auto"/>
               <w:rPr>
                 <w:rFonts w:eastAsia="Times New Roman"/>
                 <w:lang w:eastAsia="en-GB"/>
@@ -15342,6 +15715,7 @@
           </w:tcPr>
           <w:p>
             <w:pPr>
+              <w:spacing w:after="0" w:line="240" w:lineRule="auto"/>
               <w:rPr>
                 <w:rFonts w:eastAsia="Times New Roman"/>
                 <w:lang w:eastAsia="en-GB"/>
@@ -15372,6 +15746,7 @@
           </w:tcPr>
           <w:p>
             <w:pPr>
+              <w:spacing w:after="0" w:line="240" w:lineRule="auto"/>
               <w:rPr>
                 <w:rFonts w:eastAsia="Times New Roman"/>
                 <w:lang w:eastAsia="en-GB"/>
@@ -15402,6 +15777,7 @@
           </w:tcPr>
           <w:p>
             <w:pPr>
+              <w:spacing w:after="0" w:line="240" w:lineRule="auto"/>
               <w:rPr>
                 <w:rFonts w:eastAsia="Times New Roman"/>
                 <w:lang w:eastAsia="en-GB"/>
@@ -15432,6 +15808,7 @@
           </w:tcPr>
           <w:p>
             <w:pPr>
+              <w:spacing w:after="0" w:line="240" w:lineRule="auto"/>
               <w:rPr>
                 <w:rFonts w:eastAsia="Times New Roman"/>
                 <w:lang w:eastAsia="en-GB"/>
@@ -15462,6 +15839,7 @@
           </w:tcPr>
           <w:p>
             <w:pPr>
+              <w:spacing w:after="0" w:line="240" w:lineRule="auto"/>
               <w:rPr>
                 <w:rFonts w:eastAsia="Times New Roman"/>
                 <w:lang w:eastAsia="en-GB"/>
@@ -15492,6 +15870,7 @@
           </w:tcPr>
           <w:p>
             <w:pPr>
+              <w:spacing w:after="0" w:line="240" w:lineRule="auto"/>
               <w:rPr>
                 <w:rFonts w:eastAsia="Times New Roman"/>
                 <w:lang w:eastAsia="en-GB"/>
@@ -15522,6 +15901,7 @@
           </w:tcPr>
           <w:p>
             <w:pPr>
+              <w:spacing w:after="0" w:line="240" w:lineRule="auto"/>
               <w:rPr>
                 <w:rFonts w:eastAsia="Times New Roman"/>
                 <w:lang w:eastAsia="en-GB"/>
@@ -15557,6 +15937,7 @@
           </w:tcPr>
           <w:p>
             <w:pPr>
+              <w:spacing w:after="0" w:line="240" w:lineRule="auto"/>
               <w:rPr>
                 <w:rFonts w:eastAsia="Times New Roman"/>
                 <w:lang w:eastAsia="en-GB"/>
@@ -15587,6 +15968,7 @@
           </w:tcPr>
           <w:p>
             <w:pPr>
+              <w:spacing w:after="0" w:line="240" w:lineRule="auto"/>
               <w:rPr>
                 <w:rFonts w:eastAsia="Times New Roman"/>
                 <w:lang w:eastAsia="en-GB"/>
@@ -15617,6 +15999,7 @@
           </w:tcPr>
           <w:p>
             <w:pPr>
+              <w:spacing w:after="0" w:line="240" w:lineRule="auto"/>
               <w:rPr>
                 <w:rFonts w:eastAsia="Times New Roman"/>
                 <w:lang w:eastAsia="en-GB"/>
@@ -15647,6 +16030,7 @@
           </w:tcPr>
           <w:p>
             <w:pPr>
+              <w:spacing w:after="0" w:line="240" w:lineRule="auto"/>
               <w:rPr>
                 <w:rFonts w:eastAsia="Times New Roman"/>
                 <w:lang w:eastAsia="en-GB"/>
@@ -15677,6 +16061,7 @@
           </w:tcPr>
           <w:p>
             <w:pPr>
+              <w:spacing w:after="0" w:line="240" w:lineRule="auto"/>
               <w:rPr>
                 <w:rFonts w:eastAsia="Times New Roman"/>
                 <w:lang w:eastAsia="en-GB"/>
@@ -15707,6 +16092,7 @@
           </w:tcPr>
           <w:p>
             <w:pPr>
+              <w:spacing w:after="0" w:line="240" w:lineRule="auto"/>
               <w:rPr>
                 <w:rFonts w:eastAsia="Times New Roman"/>
                 <w:lang w:eastAsia="en-GB"/>
@@ -15737,6 +16123,7 @@
           </w:tcPr>
           <w:p>
             <w:pPr>
+              <w:spacing w:after="0" w:line="240" w:lineRule="auto"/>
               <w:rPr>
                 <w:rFonts w:eastAsia="Times New Roman"/>
                 <w:lang w:eastAsia="en-GB"/>
@@ -15767,6 +16154,7 @@
           </w:tcPr>
           <w:p>
             <w:pPr>
+              <w:spacing w:after="0" w:line="240" w:lineRule="auto"/>
               <w:rPr>
                 <w:rFonts w:eastAsia="Times New Roman"/>
                 <w:lang w:eastAsia="en-GB"/>
@@ -15797,6 +16185,7 @@
           </w:tcPr>
           <w:p>
             <w:pPr>
+              <w:spacing w:after="0" w:line="240" w:lineRule="auto"/>
               <w:rPr>
                 <w:rFonts w:eastAsia="Times New Roman"/>
                 <w:lang w:eastAsia="en-GB"/>
@@ -15827,6 +16216,7 @@
           </w:tcPr>
           <w:p>
             <w:pPr>
+              <w:spacing w:after="0" w:line="240" w:lineRule="auto"/>
               <w:rPr>
                 <w:rFonts w:eastAsia="Times New Roman"/>
                 <w:lang w:eastAsia="en-GB"/>
@@ -15857,6 +16247,7 @@
           </w:tcPr>
           <w:p>
             <w:pPr>
+              <w:spacing w:after="0" w:line="240" w:lineRule="auto"/>
               <w:rPr>
                 <w:rFonts w:eastAsia="Times New Roman"/>
                 <w:lang w:eastAsia="en-GB"/>
@@ -15892,6 +16283,7 @@
           </w:tcPr>
           <w:p>
             <w:pPr>
+              <w:spacing w:after="0" w:line="240" w:lineRule="auto"/>
               <w:rPr>
                 <w:rFonts w:eastAsia="Times New Roman"/>
                 <w:lang w:eastAsia="en-GB"/>
@@ -15922,6 +16314,7 @@
           </w:tcPr>
           <w:p>
             <w:pPr>
+              <w:spacing w:after="0" w:line="240" w:lineRule="auto"/>
               <w:rPr>
                 <w:rFonts w:eastAsia="Times New Roman"/>
                 <w:lang w:eastAsia="en-GB"/>
@@ -15952,6 +16345,7 @@
           </w:tcPr>
           <w:p>
             <w:pPr>
+              <w:spacing w:after="0" w:line="240" w:lineRule="auto"/>
               <w:rPr>
                 <w:rFonts w:eastAsia="Times New Roman"/>
                 <w:lang w:eastAsia="en-GB"/>
@@ -15982,6 +16376,7 @@
           </w:tcPr>
           <w:p>
             <w:pPr>
+              <w:spacing w:after="0" w:line="240" w:lineRule="auto"/>
               <w:rPr>
                 <w:rFonts w:eastAsia="Times New Roman"/>
                 <w:lang w:eastAsia="en-GB"/>
@@ -16012,6 +16407,7 @@
           </w:tcPr>
           <w:p>
             <w:pPr>
+              <w:spacing w:after="0" w:line="240" w:lineRule="auto"/>
               <w:rPr>
                 <w:rFonts w:eastAsia="Times New Roman"/>
                 <w:lang w:eastAsia="en-GB"/>
@@ -16042,6 +16438,7 @@
           </w:tcPr>
           <w:p>
             <w:pPr>
+              <w:spacing w:after="0" w:line="240" w:lineRule="auto"/>
               <w:rPr>
                 <w:rFonts w:eastAsia="Times New Roman"/>
                 <w:lang w:eastAsia="en-GB"/>
@@ -16072,6 +16469,7 @@
           </w:tcPr>
           <w:p>
             <w:pPr>
+              <w:spacing w:after="0" w:line="240" w:lineRule="auto"/>
               <w:rPr>
                 <w:rFonts w:eastAsia="Times New Roman"/>
                 <w:lang w:eastAsia="en-GB"/>
@@ -16102,6 +16500,7 @@
           </w:tcPr>
           <w:p>
             <w:pPr>
+              <w:spacing w:after="0" w:line="240" w:lineRule="auto"/>
               <w:rPr>
                 <w:rFonts w:eastAsia="Times New Roman"/>
                 <w:lang w:eastAsia="en-GB"/>
@@ -16132,6 +16531,7 @@
           </w:tcPr>
           <w:p>
             <w:pPr>
+              <w:spacing w:after="0" w:line="240" w:lineRule="auto"/>
               <w:rPr>
                 <w:rFonts w:eastAsia="Times New Roman"/>
                 <w:lang w:eastAsia="en-GB"/>
@@ -16162,6 +16562,7 @@
           </w:tcPr>
           <w:p>
             <w:pPr>
+              <w:spacing w:after="0" w:line="240" w:lineRule="auto"/>
               <w:rPr>
                 <w:rFonts w:eastAsia="Times New Roman"/>
                 <w:lang w:eastAsia="en-GB"/>
@@ -16192,6 +16593,7 @@
           </w:tcPr>
           <w:p>
             <w:pPr>
+              <w:spacing w:after="0" w:line="240" w:lineRule="auto"/>
               <w:rPr>
                 <w:rFonts w:eastAsia="Times New Roman"/>
                 <w:lang w:eastAsia="en-GB"/>
@@ -16227,17 +16629,17 @@
           </w:tcPr>
           <w:p>
             <w:pPr>
-              <w:rPr>
-                <w:rFonts w:eastAsia="Times New Roman"/>
-                <w:lang w:eastAsia="en-GB"/>
-              </w:rPr>
-            </w:pPr>
-            <w:r>
-              <w:rPr>
-                <w:rFonts w:eastAsia="Times New Roman"/>
-                <w:lang w:eastAsia="en-GB"/>
-              </w:rPr>
-              <w:lastRenderedPageBreak/>
+              <w:spacing w:after="0" w:line="240" w:lineRule="auto"/>
+              <w:rPr>
+                <w:rFonts w:eastAsia="Times New Roman"/>
+                <w:lang w:eastAsia="en-GB"/>
+              </w:rPr>
+            </w:pPr>
+            <w:r>
+              <w:rPr>
+                <w:rFonts w:eastAsia="Times New Roman"/>
+                <w:lang w:eastAsia="en-GB"/>
+              </w:rPr>
               <w:t>9</w:t>
             </w:r>
           </w:p>
@@ -16258,6 +16660,7 @@
           </w:tcPr>
           <w:p>
             <w:pPr>
+              <w:spacing w:after="0" w:line="240" w:lineRule="auto"/>
               <w:rPr>
                 <w:rFonts w:eastAsia="Times New Roman"/>
                 <w:lang w:eastAsia="en-GB"/>
@@ -16288,6 +16691,7 @@
           </w:tcPr>
           <w:p>
             <w:pPr>
+              <w:spacing w:after="0" w:line="240" w:lineRule="auto"/>
               <w:rPr>
                 <w:rFonts w:eastAsia="Times New Roman"/>
                 <w:lang w:eastAsia="en-GB"/>
@@ -16318,6 +16722,7 @@
           </w:tcPr>
           <w:p>
             <w:pPr>
+              <w:spacing w:after="0" w:line="240" w:lineRule="auto"/>
               <w:rPr>
                 <w:rFonts w:eastAsia="Times New Roman"/>
                 <w:lang w:eastAsia="en-GB"/>
@@ -16348,6 +16753,7 @@
           </w:tcPr>
           <w:p>
             <w:pPr>
+              <w:spacing w:after="0" w:line="240" w:lineRule="auto"/>
               <w:rPr>
                 <w:rFonts w:eastAsia="Times New Roman"/>
                 <w:lang w:eastAsia="en-GB"/>
@@ -16378,6 +16784,7 @@
           </w:tcPr>
           <w:p>
             <w:pPr>
+              <w:spacing w:after="0" w:line="240" w:lineRule="auto"/>
               <w:rPr>
                 <w:rFonts w:eastAsia="Times New Roman"/>
                 <w:lang w:eastAsia="en-GB"/>
@@ -16408,6 +16815,7 @@
           </w:tcPr>
           <w:p>
             <w:pPr>
+              <w:spacing w:after="0" w:line="240" w:lineRule="auto"/>
               <w:rPr>
                 <w:rFonts w:eastAsia="Times New Roman"/>
                 <w:lang w:eastAsia="en-GB"/>
@@ -16438,6 +16846,7 @@
           </w:tcPr>
           <w:p>
             <w:pPr>
+              <w:spacing w:after="0" w:line="240" w:lineRule="auto"/>
               <w:rPr>
                 <w:rFonts w:eastAsia="Times New Roman"/>
                 <w:lang w:eastAsia="en-GB"/>
@@ -16468,6 +16877,7 @@
           </w:tcPr>
           <w:p>
             <w:pPr>
+              <w:spacing w:after="0" w:line="240" w:lineRule="auto"/>
               <w:rPr>
                 <w:rFonts w:eastAsia="Times New Roman"/>
                 <w:lang w:eastAsia="en-GB"/>
@@ -16498,6 +16908,7 @@
           </w:tcPr>
           <w:p>
             <w:pPr>
+              <w:spacing w:after="0" w:line="240" w:lineRule="auto"/>
               <w:rPr>
                 <w:rFonts w:eastAsia="Times New Roman"/>
                 <w:lang w:eastAsia="en-GB"/>
@@ -16528,6 +16939,7 @@
           </w:tcPr>
           <w:p>
             <w:pPr>
+              <w:spacing w:after="0" w:line="240" w:lineRule="auto"/>
               <w:rPr>
                 <w:rFonts w:eastAsia="Times New Roman"/>
                 <w:lang w:eastAsia="en-GB"/>
@@ -16593,6 +17005,7 @@
           </w:tcPr>
           <w:p>
             <w:pPr>
+              <w:spacing w:after="0" w:line="240" w:lineRule="auto"/>
               <w:rPr>
                 <w:rFonts w:eastAsia="Times New Roman"/>
                 <w:lang w:eastAsia="en-GB"/>
@@ -16616,6 +17029,7 @@
           </w:tcPr>
           <w:p>
             <w:pPr>
+              <w:spacing w:after="0" w:line="240" w:lineRule="auto"/>
               <w:rPr>
                 <w:rFonts w:eastAsia="Times New Roman"/>
                 <w:lang w:eastAsia="en-GB"/>
@@ -16646,6 +17060,7 @@
           </w:tcPr>
           <w:p>
             <w:pPr>
+              <w:spacing w:after="0" w:line="240" w:lineRule="auto"/>
               <w:rPr>
                 <w:rFonts w:eastAsia="Times New Roman"/>
                 <w:lang w:eastAsia="en-GB"/>
@@ -16676,6 +17091,7 @@
           </w:tcPr>
           <w:p>
             <w:pPr>
+              <w:spacing w:after="0" w:line="240" w:lineRule="auto"/>
               <w:rPr>
                 <w:rFonts w:eastAsia="Times New Roman"/>
                 <w:lang w:eastAsia="en-GB"/>
@@ -16706,6 +17122,7 @@
           </w:tcPr>
           <w:p>
             <w:pPr>
+              <w:spacing w:after="0" w:line="240" w:lineRule="auto"/>
               <w:rPr>
                 <w:rFonts w:eastAsia="Times New Roman"/>
                 <w:lang w:eastAsia="en-GB"/>
@@ -16736,6 +17153,7 @@
           </w:tcPr>
           <w:p>
             <w:pPr>
+              <w:spacing w:after="0" w:line="240" w:lineRule="auto"/>
               <w:rPr>
                 <w:rFonts w:eastAsia="Times New Roman"/>
                 <w:lang w:eastAsia="en-GB"/>
@@ -16766,6 +17184,7 @@
           </w:tcPr>
           <w:p>
             <w:pPr>
+              <w:spacing w:after="0" w:line="240" w:lineRule="auto"/>
               <w:rPr>
                 <w:rFonts w:eastAsia="Times New Roman"/>
                 <w:lang w:eastAsia="en-GB"/>
@@ -16796,6 +17215,7 @@
           </w:tcPr>
           <w:p>
             <w:pPr>
+              <w:spacing w:after="0" w:line="240" w:lineRule="auto"/>
               <w:rPr>
                 <w:rFonts w:eastAsia="Times New Roman"/>
                 <w:lang w:eastAsia="en-GB"/>
@@ -16826,6 +17246,7 @@
           </w:tcPr>
           <w:p>
             <w:pPr>
+              <w:spacing w:after="0" w:line="240" w:lineRule="auto"/>
               <w:rPr>
                 <w:rFonts w:eastAsia="Times New Roman"/>
                 <w:lang w:eastAsia="en-GB"/>
@@ -16856,6 +17277,7 @@
           </w:tcPr>
           <w:p>
             <w:pPr>
+              <w:spacing w:after="0" w:line="240" w:lineRule="auto"/>
               <w:rPr>
                 <w:rFonts w:eastAsia="Times New Roman"/>
                 <w:lang w:eastAsia="en-GB"/>
@@ -16886,6 +17308,7 @@
           </w:tcPr>
           <w:p>
             <w:pPr>
+              <w:spacing w:after="0" w:line="240" w:lineRule="auto"/>
               <w:rPr>
                 <w:rFonts w:eastAsia="Times New Roman"/>
                 <w:lang w:eastAsia="en-GB"/>
@@ -16921,6 +17344,7 @@
           </w:tcPr>
           <w:p>
             <w:pPr>
+              <w:spacing w:after="0" w:line="240" w:lineRule="auto"/>
               <w:rPr>
                 <w:rFonts w:eastAsia="Times New Roman"/>
                 <w:lang w:eastAsia="en-GB"/>
@@ -16951,6 +17375,7 @@
           </w:tcPr>
           <w:p>
             <w:pPr>
+              <w:spacing w:after="0" w:line="240" w:lineRule="auto"/>
               <w:rPr>
                 <w:rFonts w:eastAsia="Times New Roman"/>
                 <w:lang w:eastAsia="en-GB"/>
@@ -16981,6 +17406,7 @@
           </w:tcPr>
           <w:p>
             <w:pPr>
+              <w:spacing w:after="0" w:line="240" w:lineRule="auto"/>
               <w:rPr>
                 <w:rFonts w:eastAsia="Times New Roman"/>
                 <w:lang w:eastAsia="en-GB"/>
@@ -17011,6 +17437,7 @@
           </w:tcPr>
           <w:p>
             <w:pPr>
+              <w:spacing w:after="0" w:line="240" w:lineRule="auto"/>
               <w:rPr>
                 <w:rFonts w:eastAsia="Times New Roman"/>
                 <w:lang w:eastAsia="en-GB"/>
@@ -17041,6 +17468,7 @@
           </w:tcPr>
           <w:p>
             <w:pPr>
+              <w:spacing w:after="0" w:line="240" w:lineRule="auto"/>
               <w:rPr>
                 <w:rFonts w:eastAsia="Times New Roman"/>
                 <w:lang w:eastAsia="en-GB"/>
@@ -17071,6 +17499,7 @@
           </w:tcPr>
           <w:p>
             <w:pPr>
+              <w:spacing w:after="0" w:line="240" w:lineRule="auto"/>
               <w:rPr>
                 <w:rFonts w:eastAsia="Times New Roman"/>
                 <w:lang w:eastAsia="en-GB"/>
@@ -17101,6 +17530,7 @@
           </w:tcPr>
           <w:p>
             <w:pPr>
+              <w:spacing w:after="0" w:line="240" w:lineRule="auto"/>
               <w:rPr>
                 <w:rFonts w:eastAsia="Times New Roman"/>
                 <w:lang w:eastAsia="en-GB"/>
@@ -17131,6 +17561,7 @@
           </w:tcPr>
           <w:p>
             <w:pPr>
+              <w:spacing w:after="0" w:line="240" w:lineRule="auto"/>
               <w:rPr>
                 <w:rFonts w:eastAsia="Times New Roman"/>
                 <w:lang w:eastAsia="en-GB"/>
@@ -17161,6 +17592,7 @@
           </w:tcPr>
           <w:p>
             <w:pPr>
+              <w:spacing w:after="0" w:line="240" w:lineRule="auto"/>
               <w:rPr>
                 <w:rFonts w:eastAsia="Times New Roman"/>
                 <w:lang w:eastAsia="en-GB"/>
@@ -17191,6 +17623,7 @@
           </w:tcPr>
           <w:p>
             <w:pPr>
+              <w:spacing w:after="0" w:line="240" w:lineRule="auto"/>
               <w:rPr>
                 <w:rFonts w:eastAsia="Times New Roman"/>
                 <w:lang w:eastAsia="en-GB"/>
@@ -17221,6 +17654,7 @@
           </w:tcPr>
           <w:p>
             <w:pPr>
+              <w:spacing w:after="0" w:line="240" w:lineRule="auto"/>
               <w:rPr>
                 <w:rFonts w:eastAsia="Times New Roman"/>
                 <w:lang w:eastAsia="en-GB"/>
@@ -17256,6 +17690,7 @@
           </w:tcPr>
           <w:p>
             <w:pPr>
+              <w:spacing w:after="0" w:line="240" w:lineRule="auto"/>
               <w:rPr>
                 <w:rFonts w:eastAsia="Times New Roman"/>
                 <w:lang w:eastAsia="en-GB"/>
@@ -17286,6 +17721,7 @@
           </w:tcPr>
           <w:p>
             <w:pPr>
+              <w:spacing w:after="0" w:line="240" w:lineRule="auto"/>
               <w:rPr>
                 <w:rFonts w:eastAsia="Times New Roman"/>
                 <w:lang w:eastAsia="en-GB"/>
@@ -17316,6 +17752,7 @@
           </w:tcPr>
           <w:p>
             <w:pPr>
+              <w:spacing w:after="0" w:line="240" w:lineRule="auto"/>
               <w:rPr>
                 <w:rFonts w:eastAsia="Times New Roman"/>
                 <w:lang w:eastAsia="en-GB"/>
@@ -17346,6 +17783,7 @@
           </w:tcPr>
           <w:p>
             <w:pPr>
+              <w:spacing w:after="0" w:line="240" w:lineRule="auto"/>
               <w:rPr>
                 <w:rFonts w:eastAsia="Times New Roman"/>
                 <w:lang w:eastAsia="en-GB"/>
@@ -17376,6 +17814,7 @@
           </w:tcPr>
           <w:p>
             <w:pPr>
+              <w:spacing w:after="0" w:line="240" w:lineRule="auto"/>
               <w:rPr>
                 <w:rFonts w:eastAsia="Times New Roman"/>
                 <w:lang w:eastAsia="en-GB"/>
@@ -17406,6 +17845,7 @@
           </w:tcPr>
           <w:p>
             <w:pPr>
+              <w:spacing w:after="0" w:line="240" w:lineRule="auto"/>
               <w:rPr>
                 <w:rFonts w:eastAsia="Times New Roman"/>
                 <w:lang w:eastAsia="en-GB"/>
@@ -17436,6 +17876,7 @@
           </w:tcPr>
           <w:p>
             <w:pPr>
+              <w:spacing w:after="0" w:line="240" w:lineRule="auto"/>
               <w:rPr>
                 <w:rFonts w:eastAsia="Times New Roman"/>
                 <w:lang w:eastAsia="en-GB"/>
@@ -17466,6 +17907,7 @@
           </w:tcPr>
           <w:p>
             <w:pPr>
+              <w:spacing w:after="0" w:line="240" w:lineRule="auto"/>
               <w:rPr>
                 <w:rFonts w:eastAsia="Times New Roman"/>
                 <w:lang w:eastAsia="en-GB"/>
@@ -17496,6 +17938,7 @@
           </w:tcPr>
           <w:p>
             <w:pPr>
+              <w:spacing w:after="0" w:line="240" w:lineRule="auto"/>
               <w:rPr>
                 <w:rFonts w:eastAsia="Times New Roman"/>
                 <w:lang w:eastAsia="en-GB"/>
@@ -17526,6 +17969,7 @@
           </w:tcPr>
           <w:p>
             <w:pPr>
+              <w:spacing w:after="0" w:line="240" w:lineRule="auto"/>
               <w:rPr>
                 <w:rFonts w:eastAsia="Times New Roman"/>
                 <w:lang w:eastAsia="en-GB"/>
@@ -17556,6 +18000,7 @@
           </w:tcPr>
           <w:p>
             <w:pPr>
+              <w:spacing w:after="0" w:line="240" w:lineRule="auto"/>
               <w:rPr>
                 <w:rFonts w:eastAsia="Times New Roman"/>
                 <w:lang w:eastAsia="en-GB"/>
@@ -17591,6 +18036,7 @@
           </w:tcPr>
           <w:p>
             <w:pPr>
+              <w:spacing w:after="0" w:line="240" w:lineRule="auto"/>
               <w:rPr>
                 <w:rFonts w:eastAsia="Times New Roman"/>
                 <w:lang w:eastAsia="en-GB"/>
@@ -17621,6 +18067,7 @@
           </w:tcPr>
           <w:p>
             <w:pPr>
+              <w:spacing w:after="0" w:line="240" w:lineRule="auto"/>
               <w:rPr>
                 <w:rFonts w:eastAsia="Times New Roman"/>
                 <w:lang w:eastAsia="en-GB"/>
@@ -17651,6 +18098,7 @@
           </w:tcPr>
           <w:p>
             <w:pPr>
+              <w:spacing w:after="0" w:line="240" w:lineRule="auto"/>
               <w:rPr>
                 <w:rFonts w:eastAsia="Times New Roman"/>
                 <w:lang w:eastAsia="en-GB"/>
@@ -17681,6 +18129,7 @@
           </w:tcPr>
           <w:p>
             <w:pPr>
+              <w:spacing w:after="0" w:line="240" w:lineRule="auto"/>
               <w:rPr>
                 <w:rFonts w:eastAsia="Times New Roman"/>
                 <w:lang w:eastAsia="en-GB"/>
@@ -17711,6 +18160,7 @@
           </w:tcPr>
           <w:p>
             <w:pPr>
+              <w:spacing w:after="0" w:line="240" w:lineRule="auto"/>
               <w:rPr>
                 <w:rFonts w:eastAsia="Times New Roman"/>
                 <w:lang w:eastAsia="en-GB"/>
@@ -17741,6 +18191,7 @@
           </w:tcPr>
           <w:p>
             <w:pPr>
+              <w:spacing w:after="0" w:line="240" w:lineRule="auto"/>
               <w:rPr>
                 <w:rFonts w:eastAsia="Times New Roman"/>
                 <w:lang w:eastAsia="en-GB"/>
@@ -17771,6 +18222,7 @@
           </w:tcPr>
           <w:p>
             <w:pPr>
+              <w:spacing w:after="0" w:line="240" w:lineRule="auto"/>
               <w:rPr>
                 <w:rFonts w:eastAsia="Times New Roman"/>
                 <w:lang w:eastAsia="en-GB"/>
@@ -17801,6 +18253,7 @@
           </w:tcPr>
           <w:p>
             <w:pPr>
+              <w:spacing w:after="0" w:line="240" w:lineRule="auto"/>
               <w:rPr>
                 <w:rFonts w:eastAsia="Times New Roman"/>
                 <w:lang w:eastAsia="en-GB"/>
@@ -17831,6 +18284,7 @@
           </w:tcPr>
           <w:p>
             <w:pPr>
+              <w:spacing w:after="0" w:line="240" w:lineRule="auto"/>
               <w:rPr>
                 <w:rFonts w:eastAsia="Times New Roman"/>
                 <w:lang w:eastAsia="en-GB"/>
@@ -17861,6 +18315,7 @@
           </w:tcPr>
           <w:p>
             <w:pPr>
+              <w:spacing w:after="0" w:line="240" w:lineRule="auto"/>
               <w:rPr>
                 <w:rFonts w:eastAsia="Times New Roman"/>
                 <w:lang w:eastAsia="en-GB"/>
@@ -17891,6 +18346,7 @@
           </w:tcPr>
           <w:p>
             <w:pPr>
+              <w:spacing w:after="0" w:line="240" w:lineRule="auto"/>
               <w:rPr>
                 <w:rFonts w:eastAsia="Times New Roman"/>
                 <w:lang w:eastAsia="en-GB"/>
@@ -17926,6 +18382,7 @@
           </w:tcPr>
           <w:p>
             <w:pPr>
+              <w:spacing w:after="0" w:line="240" w:lineRule="auto"/>
               <w:rPr>
                 <w:rFonts w:eastAsia="Times New Roman"/>
                 <w:lang w:eastAsia="en-GB"/>
@@ -17956,6 +18413,7 @@
           </w:tcPr>
           <w:p>
             <w:pPr>
+              <w:spacing w:after="0" w:line="240" w:lineRule="auto"/>
               <w:rPr>
                 <w:rFonts w:eastAsia="Times New Roman"/>
                 <w:lang w:eastAsia="en-GB"/>
@@ -17986,6 +18444,7 @@
           </w:tcPr>
           <w:p>
             <w:pPr>
+              <w:spacing w:after="0" w:line="240" w:lineRule="auto"/>
               <w:rPr>
                 <w:rFonts w:eastAsia="Times New Roman"/>
                 <w:lang w:eastAsia="en-GB"/>
@@ -18016,6 +18475,7 @@
           </w:tcPr>
           <w:p>
             <w:pPr>
+              <w:spacing w:after="0" w:line="240" w:lineRule="auto"/>
               <w:rPr>
                 <w:rFonts w:eastAsia="Times New Roman"/>
                 <w:lang w:eastAsia="en-GB"/>
@@ -18046,6 +18506,7 @@
           </w:tcPr>
           <w:p>
             <w:pPr>
+              <w:spacing w:after="0" w:line="240" w:lineRule="auto"/>
               <w:rPr>
                 <w:rFonts w:eastAsia="Times New Roman"/>
                 <w:lang w:eastAsia="en-GB"/>
@@ -18076,6 +18537,7 @@
           </w:tcPr>
           <w:p>
             <w:pPr>
+              <w:spacing w:after="0" w:line="240" w:lineRule="auto"/>
               <w:rPr>
                 <w:rFonts w:eastAsia="Times New Roman"/>
                 <w:lang w:eastAsia="en-GB"/>
@@ -18106,6 +18568,7 @@
           </w:tcPr>
           <w:p>
             <w:pPr>
+              <w:spacing w:after="0" w:line="240" w:lineRule="auto"/>
               <w:rPr>
                 <w:rFonts w:eastAsia="Times New Roman"/>
                 <w:lang w:eastAsia="en-GB"/>
@@ -18136,6 +18599,7 @@
           </w:tcPr>
           <w:p>
             <w:pPr>
+              <w:spacing w:after="0" w:line="240" w:lineRule="auto"/>
               <w:rPr>
                 <w:rFonts w:eastAsia="Times New Roman"/>
                 <w:lang w:eastAsia="en-GB"/>
@@ -18166,6 +18630,7 @@
           </w:tcPr>
           <w:p>
             <w:pPr>
+              <w:spacing w:after="0" w:line="240" w:lineRule="auto"/>
               <w:rPr>
                 <w:rFonts w:eastAsia="Times New Roman"/>
                 <w:lang w:eastAsia="en-GB"/>
@@ -18196,6 +18661,7 @@
           </w:tcPr>
           <w:p>
             <w:pPr>
+              <w:spacing w:after="0" w:line="240" w:lineRule="auto"/>
               <w:rPr>
                 <w:rFonts w:eastAsia="Times New Roman"/>
                 <w:lang w:eastAsia="en-GB"/>
@@ -18226,6 +18692,7 @@
           </w:tcPr>
           <w:p>
             <w:pPr>
+              <w:spacing w:after="0" w:line="240" w:lineRule="auto"/>
               <w:rPr>
                 <w:rFonts w:eastAsia="Times New Roman"/>
                 <w:lang w:eastAsia="en-GB"/>
@@ -18261,6 +18728,7 @@
           </w:tcPr>
           <w:p>
             <w:pPr>
+              <w:spacing w:after="0" w:line="240" w:lineRule="auto"/>
               <w:rPr>
                 <w:rFonts w:eastAsia="Times New Roman"/>
                 <w:lang w:eastAsia="en-GB"/>
@@ -18291,6 +18759,7 @@
           </w:tcPr>
           <w:p>
             <w:pPr>
+              <w:spacing w:after="0" w:line="240" w:lineRule="auto"/>
               <w:rPr>
                 <w:rFonts w:eastAsia="Times New Roman"/>
                 <w:lang w:eastAsia="en-GB"/>
@@ -18321,6 +18790,7 @@
           </w:tcPr>
           <w:p>
             <w:pPr>
+              <w:spacing w:after="0" w:line="240" w:lineRule="auto"/>
               <w:rPr>
                 <w:rFonts w:eastAsia="Times New Roman"/>
                 <w:lang w:eastAsia="en-GB"/>
@@ -18351,6 +18821,7 @@
           </w:tcPr>
           <w:p>
             <w:pPr>
+              <w:spacing w:after="0" w:line="240" w:lineRule="auto"/>
               <w:rPr>
                 <w:rFonts w:eastAsia="Times New Roman"/>
                 <w:lang w:eastAsia="en-GB"/>
@@ -18381,6 +18852,7 @@
           </w:tcPr>
           <w:p>
             <w:pPr>
+              <w:spacing w:after="0" w:line="240" w:lineRule="auto"/>
               <w:rPr>
                 <w:rFonts w:eastAsia="Times New Roman"/>
                 <w:lang w:eastAsia="en-GB"/>
@@ -18411,6 +18883,7 @@
           </w:tcPr>
           <w:p>
             <w:pPr>
+              <w:spacing w:after="0" w:line="240" w:lineRule="auto"/>
               <w:rPr>
                 <w:rFonts w:eastAsia="Times New Roman"/>
                 <w:lang w:eastAsia="en-GB"/>
@@ -18441,6 +18914,7 @@
           </w:tcPr>
           <w:p>
             <w:pPr>
+              <w:spacing w:after="0" w:line="240" w:lineRule="auto"/>
               <w:rPr>
                 <w:rFonts w:eastAsia="Times New Roman"/>
                 <w:lang w:eastAsia="en-GB"/>
@@ -18471,6 +18945,7 @@
           </w:tcPr>
           <w:p>
             <w:pPr>
+              <w:spacing w:after="0" w:line="240" w:lineRule="auto"/>
               <w:rPr>
                 <w:rFonts w:eastAsia="Times New Roman"/>
                 <w:lang w:eastAsia="en-GB"/>
@@ -18501,6 +18976,7 @@
           </w:tcPr>
           <w:p>
             <w:pPr>
+              <w:spacing w:after="0" w:line="240" w:lineRule="auto"/>
               <w:rPr>
                 <w:rFonts w:eastAsia="Times New Roman"/>
                 <w:lang w:eastAsia="en-GB"/>
@@ -18531,6 +19007,7 @@
           </w:tcPr>
           <w:p>
             <w:pPr>
+              <w:spacing w:after="0" w:line="240" w:lineRule="auto"/>
               <w:rPr>
                 <w:rFonts w:eastAsia="Times New Roman"/>
                 <w:lang w:eastAsia="en-GB"/>
@@ -18561,6 +19038,7 @@
           </w:tcPr>
           <w:p>
             <w:pPr>
+              <w:spacing w:after="0" w:line="240" w:lineRule="auto"/>
               <w:rPr>
                 <w:rFonts w:eastAsia="Times New Roman"/>
                 <w:lang w:eastAsia="en-GB"/>
@@ -18596,6 +19074,7 @@
           </w:tcPr>
           <w:p>
             <w:pPr>
+              <w:spacing w:after="0" w:line="240" w:lineRule="auto"/>
               <w:rPr>
                 <w:rFonts w:eastAsia="Times New Roman"/>
                 <w:lang w:eastAsia="en-GB"/>
@@ -18626,6 +19105,7 @@
           </w:tcPr>
           <w:p>
             <w:pPr>
+              <w:spacing w:after="0" w:line="240" w:lineRule="auto"/>
               <w:rPr>
                 <w:rFonts w:eastAsia="Times New Roman"/>
                 <w:lang w:eastAsia="en-GB"/>
@@ -18656,6 +19136,7 @@
           </w:tcPr>
           <w:p>
             <w:pPr>
+              <w:spacing w:after="0" w:line="240" w:lineRule="auto"/>
               <w:rPr>
                 <w:rFonts w:eastAsia="Times New Roman"/>
                 <w:lang w:eastAsia="en-GB"/>
@@ -18686,6 +19167,7 @@
           </w:tcPr>
           <w:p>
             <w:pPr>
+              <w:spacing w:after="0" w:line="240" w:lineRule="auto"/>
               <w:rPr>
                 <w:rFonts w:eastAsia="Times New Roman"/>
                 <w:lang w:eastAsia="en-GB"/>
@@ -18716,6 +19198,7 @@
           </w:tcPr>
           <w:p>
             <w:pPr>
+              <w:spacing w:after="0" w:line="240" w:lineRule="auto"/>
               <w:rPr>
                 <w:rFonts w:eastAsia="Times New Roman"/>
                 <w:lang w:eastAsia="en-GB"/>
@@ -18746,6 +19229,7 @@
           </w:tcPr>
           <w:p>
             <w:pPr>
+              <w:spacing w:after="0" w:line="240" w:lineRule="auto"/>
               <w:rPr>
                 <w:rFonts w:eastAsia="Times New Roman"/>
                 <w:lang w:eastAsia="en-GB"/>
@@ -18776,6 +19260,7 @@
           </w:tcPr>
           <w:p>
             <w:pPr>
+              <w:spacing w:after="0" w:line="240" w:lineRule="auto"/>
               <w:rPr>
                 <w:rFonts w:eastAsia="Times New Roman"/>
                 <w:lang w:eastAsia="en-GB"/>
@@ -18806,6 +19291,7 @@
           </w:tcPr>
           <w:p>
             <w:pPr>
+              <w:spacing w:after="0" w:line="240" w:lineRule="auto"/>
               <w:rPr>
                 <w:rFonts w:eastAsia="Times New Roman"/>
                 <w:lang w:eastAsia="en-GB"/>
@@ -18836,6 +19322,7 @@
           </w:tcPr>
           <w:p>
             <w:pPr>
+              <w:spacing w:after="0" w:line="240" w:lineRule="auto"/>
               <w:rPr>
                 <w:rFonts w:eastAsia="Times New Roman"/>
                 <w:lang w:eastAsia="en-GB"/>
@@ -18866,6 +19353,7 @@
           </w:tcPr>
           <w:p>
             <w:pPr>
+              <w:spacing w:after="0" w:line="240" w:lineRule="auto"/>
               <w:rPr>
                 <w:rFonts w:eastAsia="Times New Roman"/>
                 <w:lang w:eastAsia="en-GB"/>
@@ -18896,6 +19384,7 @@
           </w:tcPr>
           <w:p>
             <w:pPr>
+              <w:spacing w:after="0" w:line="240" w:lineRule="auto"/>
               <w:rPr>
                 <w:rFonts w:eastAsia="Times New Roman"/>
                 <w:lang w:eastAsia="en-GB"/>
@@ -18931,6 +19420,7 @@
           </w:tcPr>
           <w:p>
             <w:pPr>
+              <w:spacing w:after="0" w:line="240" w:lineRule="auto"/>
               <w:rPr>
                 <w:rFonts w:eastAsia="Times New Roman"/>
                 <w:lang w:eastAsia="en-GB"/>
@@ -18961,6 +19451,7 @@
           </w:tcPr>
           <w:p>
             <w:pPr>
+              <w:spacing w:after="0" w:line="240" w:lineRule="auto"/>
               <w:rPr>
                 <w:rFonts w:eastAsia="Times New Roman"/>
                 <w:lang w:eastAsia="en-GB"/>
@@ -18991,6 +19482,7 @@
           </w:tcPr>
           <w:p>
             <w:pPr>
+              <w:spacing w:after="0" w:line="240" w:lineRule="auto"/>
               <w:rPr>
                 <w:rFonts w:eastAsia="Times New Roman"/>
                 <w:lang w:eastAsia="en-GB"/>
@@ -19021,6 +19513,7 @@
           </w:tcPr>
           <w:p>
             <w:pPr>
+              <w:spacing w:after="0" w:line="240" w:lineRule="auto"/>
               <w:rPr>
                 <w:rFonts w:eastAsia="Times New Roman"/>
                 <w:lang w:eastAsia="en-GB"/>
@@ -19051,6 +19544,7 @@
           </w:tcPr>
           <w:p>
             <w:pPr>
+              <w:spacing w:after="0" w:line="240" w:lineRule="auto"/>
               <w:rPr>
                 <w:rFonts w:eastAsia="Times New Roman"/>
                 <w:lang w:eastAsia="en-GB"/>
@@ -19081,6 +19575,7 @@
           </w:tcPr>
           <w:p>
             <w:pPr>
+              <w:spacing w:after="0" w:line="240" w:lineRule="auto"/>
               <w:rPr>
                 <w:rFonts w:eastAsia="Times New Roman"/>
                 <w:lang w:eastAsia="en-GB"/>
@@ -19111,6 +19606,7 @@
           </w:tcPr>
           <w:p>
             <w:pPr>
+              <w:spacing w:after="0" w:line="240" w:lineRule="auto"/>
               <w:rPr>
                 <w:rFonts w:eastAsia="Times New Roman"/>
                 <w:lang w:eastAsia="en-GB"/>
@@ -19141,6 +19637,7 @@
           </w:tcPr>
           <w:p>
             <w:pPr>
+              <w:spacing w:after="0" w:line="240" w:lineRule="auto"/>
               <w:rPr>
                 <w:rFonts w:eastAsia="Times New Roman"/>
                 <w:lang w:eastAsia="en-GB"/>
@@ -19171,6 +19668,7 @@
           </w:tcPr>
           <w:p>
             <w:pPr>
+              <w:spacing w:after="0" w:line="240" w:lineRule="auto"/>
               <w:rPr>
                 <w:rFonts w:eastAsia="Times New Roman"/>
                 <w:lang w:eastAsia="en-GB"/>
@@ -19201,6 +19699,7 @@
           </w:tcPr>
           <w:p>
             <w:pPr>
+              <w:spacing w:after="0" w:line="240" w:lineRule="auto"/>
               <w:rPr>
                 <w:rFonts w:eastAsia="Times New Roman"/>
                 <w:lang w:eastAsia="en-GB"/>
@@ -19231,6 +19730,7 @@
           </w:tcPr>
           <w:p>
             <w:pPr>
+              <w:spacing w:after="0" w:line="240" w:lineRule="auto"/>
               <w:rPr>
                 <w:rFonts w:eastAsia="Times New Roman"/>
                 <w:lang w:eastAsia="en-GB"/>
@@ -19266,6 +19766,7 @@
           </w:tcPr>
           <w:p>
             <w:pPr>
+              <w:spacing w:after="0" w:line="240" w:lineRule="auto"/>
               <w:rPr>
                 <w:rFonts w:eastAsia="Times New Roman"/>
                 <w:lang w:eastAsia="en-GB"/>
@@ -19296,6 +19797,7 @@
           </w:tcPr>
           <w:p>
             <w:pPr>
+              <w:spacing w:after="0" w:line="240" w:lineRule="auto"/>
               <w:rPr>
                 <w:rFonts w:eastAsia="Times New Roman"/>
                 <w:lang w:eastAsia="en-GB"/>
@@ -19326,6 +19828,7 @@
           </w:tcPr>
           <w:p>
             <w:pPr>
+              <w:spacing w:after="0" w:line="240" w:lineRule="auto"/>
               <w:rPr>
                 <w:rFonts w:eastAsia="Times New Roman"/>
                 <w:lang w:eastAsia="en-GB"/>
@@ -19356,6 +19859,7 @@
           </w:tcPr>
           <w:p>
             <w:pPr>
+              <w:spacing w:after="0" w:line="240" w:lineRule="auto"/>
               <w:rPr>
                 <w:rFonts w:eastAsia="Times New Roman"/>
                 <w:lang w:eastAsia="en-GB"/>
@@ -19386,6 +19890,7 @@
           </w:tcPr>
           <w:p>
             <w:pPr>
+              <w:spacing w:after="0" w:line="240" w:lineRule="auto"/>
               <w:rPr>
                 <w:rFonts w:eastAsia="Times New Roman"/>
                 <w:lang w:eastAsia="en-GB"/>
@@ -19416,6 +19921,7 @@
           </w:tcPr>
           <w:p>
             <w:pPr>
+              <w:spacing w:after="0" w:line="240" w:lineRule="auto"/>
               <w:rPr>
                 <w:rFonts w:eastAsia="Times New Roman"/>
                 <w:lang w:eastAsia="en-GB"/>
@@ -19446,6 +19952,7 @@
           </w:tcPr>
           <w:p>
             <w:pPr>
+              <w:spacing w:after="0" w:line="240" w:lineRule="auto"/>
               <w:rPr>
                 <w:rFonts w:eastAsia="Times New Roman"/>
                 <w:lang w:eastAsia="en-GB"/>
@@ -19476,6 +19983,7 @@
           </w:tcPr>
           <w:p>
             <w:pPr>
+              <w:spacing w:after="0" w:line="240" w:lineRule="auto"/>
               <w:rPr>
                 <w:rFonts w:eastAsia="Times New Roman"/>
                 <w:lang w:eastAsia="en-GB"/>
@@ -19506,6 +20014,7 @@
           </w:tcPr>
           <w:p>
             <w:pPr>
+              <w:spacing w:after="0" w:line="240" w:lineRule="auto"/>
               <w:rPr>
                 <w:rFonts w:eastAsia="Times New Roman"/>
                 <w:lang w:eastAsia="en-GB"/>
@@ -19536,6 +20045,7 @@
           </w:tcPr>
           <w:p>
             <w:pPr>
+              <w:spacing w:after="0" w:line="240" w:lineRule="auto"/>
               <w:rPr>
                 <w:rFonts w:eastAsia="Times New Roman"/>
                 <w:lang w:eastAsia="en-GB"/>
@@ -19566,6 +20076,7 @@
           </w:tcPr>
           <w:p>
             <w:pPr>
+              <w:spacing w:after="0" w:line="240" w:lineRule="auto"/>
               <w:rPr>
                 <w:rFonts w:eastAsia="Times New Roman"/>
                 <w:lang w:eastAsia="en-GB"/>
@@ -19601,6 +20112,7 @@
           </w:tcPr>
           <w:p>
             <w:pPr>
+              <w:spacing w:after="0" w:line="240" w:lineRule="auto"/>
               <w:rPr>
                 <w:rFonts w:eastAsia="Times New Roman"/>
                 <w:lang w:eastAsia="en-GB"/>
@@ -19631,6 +20143,7 @@
           </w:tcPr>
           <w:p>
             <w:pPr>
+              <w:spacing w:after="0" w:line="240" w:lineRule="auto"/>
               <w:rPr>
                 <w:rFonts w:eastAsia="Times New Roman"/>
                 <w:lang w:eastAsia="en-GB"/>
@@ -19661,6 +20174,7 @@
           </w:tcPr>
           <w:p>
             <w:pPr>
+              <w:spacing w:after="0" w:line="240" w:lineRule="auto"/>
               <w:rPr>
                 <w:rFonts w:eastAsia="Times New Roman"/>
                 <w:lang w:eastAsia="en-GB"/>
@@ -19691,6 +20205,7 @@
           </w:tcPr>
           <w:p>
             <w:pPr>
+              <w:spacing w:after="0" w:line="240" w:lineRule="auto"/>
               <w:rPr>
                 <w:rFonts w:eastAsia="Times New Roman"/>
                 <w:lang w:eastAsia="en-GB"/>
@@ -19721,6 +20236,7 @@
           </w:tcPr>
           <w:p>
             <w:pPr>
+              <w:spacing w:after="0" w:line="240" w:lineRule="auto"/>
               <w:rPr>
                 <w:rFonts w:eastAsia="Times New Roman"/>
                 <w:lang w:eastAsia="en-GB"/>
@@ -19751,6 +20267,7 @@
           </w:tcPr>
           <w:p>
             <w:pPr>
+              <w:spacing w:after="0" w:line="240" w:lineRule="auto"/>
               <w:rPr>
                 <w:rFonts w:eastAsia="Times New Roman"/>
                 <w:lang w:eastAsia="en-GB"/>
@@ -19781,6 +20298,7 @@
           </w:tcPr>
           <w:p>
             <w:pPr>
+              <w:spacing w:after="0" w:line="240" w:lineRule="auto"/>
               <w:rPr>
                 <w:rFonts w:eastAsia="Times New Roman"/>
                 <w:lang w:eastAsia="en-GB"/>
@@ -19811,6 +20329,7 @@
           </w:tcPr>
           <w:p>
             <w:pPr>
+              <w:spacing w:after="0" w:line="240" w:lineRule="auto"/>
               <w:rPr>
                 <w:rFonts w:eastAsia="Times New Roman"/>
                 <w:lang w:eastAsia="en-GB"/>
@@ -19841,6 +20360,7 @@
           </w:tcPr>
           <w:p>
             <w:pPr>
+              <w:spacing w:after="0" w:line="240" w:lineRule="auto"/>
               <w:rPr>
                 <w:rFonts w:eastAsia="Times New Roman"/>
                 <w:lang w:eastAsia="en-GB"/>
@@ -19871,6 +20391,7 @@
           </w:tcPr>
           <w:p>
             <w:pPr>
+              <w:spacing w:after="0" w:line="240" w:lineRule="auto"/>
               <w:rPr>
                 <w:rFonts w:eastAsia="Times New Roman"/>
                 <w:lang w:eastAsia="en-GB"/>
@@ -19901,6 +20422,7 @@
           </w:tcPr>
           <w:p>
             <w:pPr>
+              <w:spacing w:after="0" w:line="240" w:lineRule="auto"/>
               <w:rPr>
                 <w:rFonts w:eastAsia="Times New Roman"/>
                 <w:lang w:eastAsia="en-GB"/>
@@ -19936,6 +20458,7 @@
           </w:tcPr>
           <w:p>
             <w:pPr>
+              <w:spacing w:after="0" w:line="240" w:lineRule="auto"/>
               <w:rPr>
                 <w:rFonts w:eastAsia="Times New Roman"/>
                 <w:lang w:eastAsia="en-GB"/>
@@ -19966,6 +20489,7 @@
           </w:tcPr>
           <w:p>
             <w:pPr>
+              <w:spacing w:after="0" w:line="240" w:lineRule="auto"/>
               <w:rPr>
                 <w:rFonts w:eastAsia="Times New Roman"/>
                 <w:lang w:eastAsia="en-GB"/>
@@ -19996,6 +20520,7 @@
           </w:tcPr>
           <w:p>
             <w:pPr>
+              <w:spacing w:after="0" w:line="240" w:lineRule="auto"/>
               <w:rPr>
                 <w:rFonts w:eastAsia="Times New Roman"/>
                 <w:lang w:eastAsia="en-GB"/>
@@ -20026,6 +20551,7 @@
           </w:tcPr>
           <w:p>
             <w:pPr>
+              <w:spacing w:after="0" w:line="240" w:lineRule="auto"/>
               <w:rPr>
                 <w:rFonts w:eastAsia="Times New Roman"/>
                 <w:lang w:eastAsia="en-GB"/>
@@ -20056,6 +20582,7 @@
           </w:tcPr>
           <w:p>
             <w:pPr>
+              <w:spacing w:after="0" w:line="240" w:lineRule="auto"/>
               <w:rPr>
                 <w:rFonts w:eastAsia="Times New Roman"/>
                 <w:lang w:eastAsia="en-GB"/>
@@ -20086,6 +20613,7 @@
           </w:tcPr>
           <w:p>
             <w:pPr>
+              <w:spacing w:after="0" w:line="240" w:lineRule="auto"/>
               <w:rPr>
                 <w:rFonts w:eastAsia="Times New Roman"/>
                 <w:lang w:eastAsia="en-GB"/>
@@ -20116,6 +20644,7 @@
           </w:tcPr>
           <w:p>
             <w:pPr>
+              <w:spacing w:after="0" w:line="240" w:lineRule="auto"/>
               <w:rPr>
                 <w:rFonts w:eastAsia="Times New Roman"/>
                 <w:lang w:eastAsia="en-GB"/>
@@ -20146,6 +20675,7 @@
           </w:tcPr>
           <w:p>
             <w:pPr>
+              <w:spacing w:after="0" w:line="240" w:lineRule="auto"/>
               <w:rPr>
                 <w:rFonts w:eastAsia="Times New Roman"/>
                 <w:lang w:eastAsia="en-GB"/>
@@ -20176,6 +20706,7 @@
           </w:tcPr>
           <w:p>
             <w:pPr>
+              <w:spacing w:after="0" w:line="240" w:lineRule="auto"/>
               <w:rPr>
                 <w:rFonts w:eastAsia="Times New Roman"/>
                 <w:lang w:eastAsia="en-GB"/>
@@ -20206,6 +20737,7 @@
           </w:tcPr>
           <w:p>
             <w:pPr>
+              <w:spacing w:after="0" w:line="240" w:lineRule="auto"/>
               <w:rPr>
                 <w:rFonts w:eastAsia="Times New Roman"/>
                 <w:lang w:eastAsia="en-GB"/>
@@ -20236,6 +20768,7 @@
           </w:tcPr>
           <w:p>
             <w:pPr>
+              <w:spacing w:after="0" w:line="240" w:lineRule="auto"/>
               <w:rPr>
                 <w:rFonts w:eastAsia="Times New Roman"/>
                 <w:lang w:eastAsia="en-GB"/>
@@ -20271,6 +20804,7 @@
           </w:tcPr>
           <w:p>
             <w:pPr>
+              <w:spacing w:after="0" w:line="240" w:lineRule="auto"/>
               <w:rPr>
                 <w:rFonts w:eastAsia="Times New Roman"/>
                 <w:lang w:eastAsia="en-GB"/>
@@ -20301,6 +20835,7 @@
           </w:tcPr>
           <w:p>
             <w:pPr>
+              <w:spacing w:after="0" w:line="240" w:lineRule="auto"/>
               <w:rPr>
                 <w:rFonts w:eastAsia="Times New Roman"/>
                 <w:lang w:eastAsia="en-GB"/>
@@ -20331,6 +20866,7 @@
           </w:tcPr>
           <w:p>
             <w:pPr>
+              <w:spacing w:after="0" w:line="240" w:lineRule="auto"/>
               <w:rPr>
                 <w:rFonts w:eastAsia="Times New Roman"/>
                 <w:lang w:eastAsia="en-GB"/>
@@ -20361,6 +20897,7 @@
           </w:tcPr>
           <w:p>
             <w:pPr>
+              <w:spacing w:after="0" w:line="240" w:lineRule="auto"/>
               <w:rPr>
                 <w:rFonts w:eastAsia="Times New Roman"/>
                 <w:lang w:eastAsia="en-GB"/>
@@ -20391,6 +20928,7 @@
           </w:tcPr>
           <w:p>
             <w:pPr>
+              <w:spacing w:after="0" w:line="240" w:lineRule="auto"/>
               <w:rPr>
                 <w:rFonts w:eastAsia="Times New Roman"/>
                 <w:lang w:eastAsia="en-GB"/>
@@ -20421,6 +20959,7 @@
           </w:tcPr>
           <w:p>
             <w:pPr>
+              <w:spacing w:after="0" w:line="240" w:lineRule="auto"/>
               <w:rPr>
                 <w:rFonts w:eastAsia="Times New Roman"/>
                 <w:lang w:eastAsia="en-GB"/>
@@ -20451,6 +20990,7 @@
           </w:tcPr>
           <w:p>
             <w:pPr>
+              <w:spacing w:after="0" w:line="240" w:lineRule="auto"/>
               <w:rPr>
                 <w:rFonts w:eastAsia="Times New Roman"/>
                 <w:lang w:eastAsia="en-GB"/>
@@ -20481,6 +21021,7 @@
           </w:tcPr>
           <w:p>
             <w:pPr>
+              <w:spacing w:after="0" w:line="240" w:lineRule="auto"/>
               <w:rPr>
                 <w:rFonts w:eastAsia="Times New Roman"/>
                 <w:lang w:eastAsia="en-GB"/>
@@ -20511,6 +21052,7 @@
           </w:tcPr>
           <w:p>
             <w:pPr>
+              <w:spacing w:after="0" w:line="240" w:lineRule="auto"/>
               <w:rPr>
                 <w:rFonts w:eastAsia="Times New Roman"/>
                 <w:lang w:eastAsia="en-GB"/>
@@ -20541,6 +21083,7 @@
           </w:tcPr>
           <w:p>
             <w:pPr>
+              <w:spacing w:after="0" w:line="240" w:lineRule="auto"/>
               <w:rPr>
                 <w:rFonts w:eastAsia="Times New Roman"/>
                 <w:lang w:eastAsia="en-GB"/>
@@ -20571,6 +21114,7 @@
           </w:tcPr>
           <w:p>
             <w:pPr>
+              <w:spacing w:after="0" w:line="240" w:lineRule="auto"/>
               <w:rPr>
                 <w:rFonts w:eastAsia="Times New Roman"/>
                 <w:lang w:eastAsia="en-GB"/>
@@ -20606,6 +21150,7 @@
           </w:tcPr>
           <w:p>
             <w:pPr>
+              <w:spacing w:after="0" w:line="240" w:lineRule="auto"/>
               <w:rPr>
                 <w:rFonts w:eastAsia="Times New Roman"/>
                 <w:lang w:eastAsia="en-GB"/>
@@ -20636,6 +21181,7 @@
           </w:tcPr>
           <w:p>
             <w:pPr>
+              <w:spacing w:after="0" w:line="240" w:lineRule="auto"/>
               <w:rPr>
                 <w:rFonts w:eastAsia="Times New Roman"/>
                 <w:lang w:eastAsia="en-GB"/>
@@ -20666,6 +21212,7 @@
           </w:tcPr>
           <w:p>
             <w:pPr>
+              <w:spacing w:after="0" w:line="240" w:lineRule="auto"/>
               <w:rPr>
                 <w:rFonts w:eastAsia="Times New Roman"/>
                 <w:lang w:eastAsia="en-GB"/>
@@ -20696,6 +21243,7 @@
           </w:tcPr>
           <w:p>
             <w:pPr>
+              <w:spacing w:after="0" w:line="240" w:lineRule="auto"/>
               <w:rPr>
                 <w:rFonts w:eastAsia="Times New Roman"/>
                 <w:lang w:eastAsia="en-GB"/>
@@ -20726,6 +21274,7 @@
           </w:tcPr>
           <w:p>
             <w:pPr>
+              <w:spacing w:after="0" w:line="240" w:lineRule="auto"/>
               <w:rPr>
                 <w:rFonts w:eastAsia="Times New Roman"/>
                 <w:lang w:eastAsia="en-GB"/>
@@ -20756,6 +21305,7 @@
           </w:tcPr>
           <w:p>
             <w:pPr>
+              <w:spacing w:after="0" w:line="240" w:lineRule="auto"/>
               <w:rPr>
                 <w:rFonts w:eastAsia="Times New Roman"/>
                 <w:lang w:eastAsia="en-GB"/>
@@ -20786,6 +21336,7 @@
           </w:tcPr>
           <w:p>
             <w:pPr>
+              <w:spacing w:after="0" w:line="240" w:lineRule="auto"/>
               <w:rPr>
                 <w:rFonts w:eastAsia="Times New Roman"/>
                 <w:lang w:eastAsia="en-GB"/>
@@ -20816,6 +21367,7 @@
           </w:tcPr>
           <w:p>
             <w:pPr>
+              <w:spacing w:after="0" w:line="240" w:lineRule="auto"/>
               <w:rPr>
                 <w:rFonts w:eastAsia="Times New Roman"/>
                 <w:lang w:eastAsia="en-GB"/>
@@ -20846,6 +21398,7 @@
           </w:tcPr>
           <w:p>
             <w:pPr>
+              <w:spacing w:after="0" w:line="240" w:lineRule="auto"/>
               <w:rPr>
                 <w:rFonts w:eastAsia="Times New Roman"/>
                 <w:lang w:eastAsia="en-GB"/>
@@ -20876,6 +21429,7 @@
           </w:tcPr>
           <w:p>
             <w:pPr>
+              <w:spacing w:after="0" w:line="240" w:lineRule="auto"/>
               <w:rPr>
                 <w:rFonts w:eastAsia="Times New Roman"/>
                 <w:lang w:eastAsia="en-GB"/>
@@ -20906,6 +21460,7 @@
           </w:tcPr>
           <w:p>
             <w:pPr>
+              <w:spacing w:after="0" w:line="240" w:lineRule="auto"/>
               <w:rPr>
                 <w:rFonts w:eastAsia="Times New Roman"/>
                 <w:lang w:eastAsia="en-GB"/>
@@ -20941,6 +21496,7 @@
           </w:tcPr>
           <w:p>
             <w:pPr>
+              <w:spacing w:after="0" w:line="240" w:lineRule="auto"/>
               <w:rPr>
                 <w:rFonts w:eastAsia="Times New Roman"/>
                 <w:lang w:eastAsia="en-GB"/>
@@ -20971,6 +21527,7 @@
           </w:tcPr>
           <w:p>
             <w:pPr>
+              <w:spacing w:after="0" w:line="240" w:lineRule="auto"/>
               <w:rPr>
                 <w:rFonts w:eastAsia="Times New Roman"/>
                 <w:lang w:eastAsia="en-GB"/>
@@ -21001,6 +21558,7 @@
           </w:tcPr>
           <w:p>
             <w:pPr>
+              <w:spacing w:after="0" w:line="240" w:lineRule="auto"/>
               <w:rPr>
                 <w:rFonts w:eastAsia="Times New Roman"/>
                 <w:lang w:eastAsia="en-GB"/>
@@ -21031,6 +21589,7 @@
           </w:tcPr>
           <w:p>
             <w:pPr>
+              <w:spacing w:after="0" w:line="240" w:lineRule="auto"/>
               <w:rPr>
                 <w:rFonts w:eastAsia="Times New Roman"/>
                 <w:lang w:eastAsia="en-GB"/>
@@ -21061,6 +21620,7 @@
           </w:tcPr>
           <w:p>
             <w:pPr>
+              <w:spacing w:after="0" w:line="240" w:lineRule="auto"/>
               <w:rPr>
                 <w:rFonts w:eastAsia="Times New Roman"/>
                 <w:lang w:eastAsia="en-GB"/>
@@ -21091,6 +21651,7 @@
           </w:tcPr>
           <w:p>
             <w:pPr>
+              <w:spacing w:after="0" w:line="240" w:lineRule="auto"/>
               <w:rPr>
                 <w:rFonts w:eastAsia="Times New Roman"/>
                 <w:lang w:eastAsia="en-GB"/>
@@ -21121,6 +21682,7 @@
           </w:tcPr>
           <w:p>
             <w:pPr>
+              <w:spacing w:after="0" w:line="240" w:lineRule="auto"/>
               <w:rPr>
                 <w:rFonts w:eastAsia="Times New Roman"/>
                 <w:lang w:eastAsia="en-GB"/>
@@ -21151,6 +21713,7 @@
           </w:tcPr>
           <w:p>
             <w:pPr>
+              <w:spacing w:after="0" w:line="240" w:lineRule="auto"/>
               <w:rPr>
                 <w:rFonts w:eastAsia="Times New Roman"/>
                 <w:lang w:eastAsia="en-GB"/>
@@ -21181,6 +21744,7 @@
           </w:tcPr>
           <w:p>
             <w:pPr>
+              <w:spacing w:after="0" w:line="240" w:lineRule="auto"/>
               <w:rPr>
                 <w:rFonts w:eastAsia="Times New Roman"/>
                 <w:lang w:eastAsia="en-GB"/>
@@ -21211,6 +21775,7 @@
           </w:tcPr>
           <w:p>
             <w:pPr>
+              <w:spacing w:after="0" w:line="240" w:lineRule="auto"/>
               <w:rPr>
                 <w:rFonts w:eastAsia="Times New Roman"/>
                 <w:lang w:eastAsia="en-GB"/>
@@ -21241,6 +21806,7 @@
           </w:tcPr>
           <w:p>
             <w:pPr>
+              <w:spacing w:after="0" w:line="240" w:lineRule="auto"/>
               <w:rPr>
                 <w:rFonts w:eastAsia="Times New Roman"/>
                 <w:lang w:eastAsia="en-GB"/>
@@ -21276,6 +21842,7 @@
           </w:tcPr>
           <w:p>
             <w:pPr>
+              <w:spacing w:after="0" w:line="240" w:lineRule="auto"/>
               <w:rPr>
                 <w:rFonts w:eastAsia="Times New Roman"/>
                 <w:lang w:eastAsia="en-GB"/>
@@ -21306,6 +21873,7 @@
           </w:tcPr>
           <w:p>
             <w:pPr>
+              <w:spacing w:after="0" w:line="240" w:lineRule="auto"/>
               <w:rPr>
                 <w:rFonts w:eastAsia="Times New Roman"/>
                 <w:lang w:eastAsia="en-GB"/>
@@ -21336,6 +21904,7 @@
           </w:tcPr>
           <w:p>
             <w:pPr>
+              <w:spacing w:after="0" w:line="240" w:lineRule="auto"/>
               <w:rPr>
                 <w:rFonts w:eastAsia="Times New Roman"/>
                 <w:lang w:eastAsia="en-GB"/>
@@ -21366,6 +21935,7 @@
           </w:tcPr>
           <w:p>
             <w:pPr>
+              <w:spacing w:after="0" w:line="240" w:lineRule="auto"/>
               <w:rPr>
                 <w:rFonts w:eastAsia="Times New Roman"/>
                 <w:lang w:eastAsia="en-GB"/>
@@ -21396,6 +21966,7 @@
           </w:tcPr>
           <w:p>
             <w:pPr>
+              <w:spacing w:after="0" w:line="240" w:lineRule="auto"/>
               <w:rPr>
                 <w:rFonts w:eastAsia="Times New Roman"/>
                 <w:lang w:eastAsia="en-GB"/>
@@ -21426,6 +21997,7 @@
           </w:tcPr>
           <w:p>
             <w:pPr>
+              <w:spacing w:after="0" w:line="240" w:lineRule="auto"/>
               <w:rPr>
                 <w:rFonts w:eastAsia="Times New Roman"/>
                 <w:lang w:eastAsia="en-GB"/>
@@ -21456,6 +22028,7 @@
           </w:tcPr>
           <w:p>
             <w:pPr>
+              <w:spacing w:after="0" w:line="240" w:lineRule="auto"/>
               <w:rPr>
                 <w:rFonts w:eastAsia="Times New Roman"/>
                 <w:lang w:eastAsia="en-GB"/>
@@ -21486,6 +22059,7 @@
           </w:tcPr>
           <w:p>
             <w:pPr>
+              <w:spacing w:after="0" w:line="240" w:lineRule="auto"/>
               <w:rPr>
                 <w:rFonts w:eastAsia="Times New Roman"/>
                 <w:lang w:eastAsia="en-GB"/>
@@ -21516,6 +22090,7 @@
           </w:tcPr>
           <w:p>
             <w:pPr>
+              <w:spacing w:after="0" w:line="240" w:lineRule="auto"/>
               <w:rPr>
                 <w:rFonts w:eastAsia="Times New Roman"/>
                 <w:lang w:eastAsia="en-GB"/>
@@ -21546,6 +22121,7 @@
           </w:tcPr>
           <w:p>
             <w:pPr>
+              <w:spacing w:after="0" w:line="240" w:lineRule="auto"/>
               <w:rPr>
                 <w:rFonts w:eastAsia="Times New Roman"/>
                 <w:lang w:eastAsia="en-GB"/>
@@ -21576,6 +22152,7 @@
           </w:tcPr>
           <w:p>
             <w:pPr>
+              <w:spacing w:after="0" w:line="240" w:lineRule="auto"/>
               <w:rPr>
                 <w:rFonts w:eastAsia="Times New Roman"/>
                 <w:lang w:eastAsia="en-GB"/>
@@ -21611,17 +22188,17 @@
           </w:tcPr>
           <w:p>
             <w:pPr>
-              <w:rPr>
-                <w:rFonts w:eastAsia="Times New Roman"/>
-                <w:lang w:eastAsia="en-GB"/>
-              </w:rPr>
-            </w:pPr>
-            <w:r>
-              <w:rPr>
-                <w:rFonts w:eastAsia="Times New Roman"/>
-                <w:lang w:eastAsia="en-GB"/>
-              </w:rPr>
-              <w:lastRenderedPageBreak/>
+              <w:spacing w:after="0" w:line="240" w:lineRule="auto"/>
+              <w:rPr>
+                <w:rFonts w:eastAsia="Times New Roman"/>
+                <w:lang w:eastAsia="en-GB"/>
+              </w:rPr>
+            </w:pPr>
+            <w:r>
+              <w:rPr>
+                <w:rFonts w:eastAsia="Times New Roman"/>
+                <w:lang w:eastAsia="en-GB"/>
+              </w:rPr>
               <w:t>4</w:t>
             </w:r>
           </w:p>
@@ -21642,6 +22219,7 @@
           </w:tcPr>
           <w:p>
             <w:pPr>
+              <w:spacing w:after="0" w:line="240" w:lineRule="auto"/>
               <w:rPr>
                 <w:rFonts w:eastAsia="Times New Roman"/>
                 <w:lang w:eastAsia="en-GB"/>
@@ -21672,6 +22250,7 @@
           </w:tcPr>
           <w:p>
             <w:pPr>
+              <w:spacing w:after="0" w:line="240" w:lineRule="auto"/>
               <w:rPr>
                 <w:rFonts w:eastAsia="Times New Roman"/>
                 <w:lang w:eastAsia="en-GB"/>
@@ -21702,6 +22281,7 @@
           </w:tcPr>
           <w:p>
             <w:pPr>
+              <w:spacing w:after="0" w:line="240" w:lineRule="auto"/>
               <w:rPr>
                 <w:rFonts w:eastAsia="Times New Roman"/>
                 <w:lang w:eastAsia="en-GB"/>
@@ -21732,6 +22312,7 @@
           </w:tcPr>
           <w:p>
             <w:pPr>
+              <w:spacing w:after="0" w:line="240" w:lineRule="auto"/>
               <w:rPr>
                 <w:rFonts w:eastAsia="Times New Roman"/>
                 <w:lang w:eastAsia="en-GB"/>
@@ -21762,6 +22343,7 @@
           </w:tcPr>
           <w:p>
             <w:pPr>
+              <w:spacing w:after="0" w:line="240" w:lineRule="auto"/>
               <w:rPr>
                 <w:rFonts w:eastAsia="Times New Roman"/>
                 <w:lang w:eastAsia="en-GB"/>
@@ -21792,6 +22374,7 @@
           </w:tcPr>
           <w:p>
             <w:pPr>
+              <w:spacing w:after="0" w:line="240" w:lineRule="auto"/>
               <w:rPr>
                 <w:rFonts w:eastAsia="Times New Roman"/>
                 <w:lang w:eastAsia="en-GB"/>
@@ -21822,6 +22405,7 @@
           </w:tcPr>
           <w:p>
             <w:pPr>
+              <w:spacing w:after="0" w:line="240" w:lineRule="auto"/>
               <w:rPr>
                 <w:rFonts w:eastAsia="Times New Roman"/>
                 <w:lang w:eastAsia="en-GB"/>
@@ -21852,6 +22436,7 @@
           </w:tcPr>
           <w:p>
             <w:pPr>
+              <w:spacing w:after="0" w:line="240" w:lineRule="auto"/>
               <w:rPr>
                 <w:rFonts w:eastAsia="Times New Roman"/>
                 <w:lang w:eastAsia="en-GB"/>
@@ -21882,6 +22467,7 @@
           </w:tcPr>
           <w:p>
             <w:pPr>
+              <w:spacing w:after="0" w:line="240" w:lineRule="auto"/>
               <w:rPr>
                 <w:rFonts w:eastAsia="Times New Roman"/>
                 <w:lang w:eastAsia="en-GB"/>
@@ -21912,6 +22498,7 @@
           </w:tcPr>
           <w:p>
             <w:pPr>
+              <w:spacing w:after="0" w:line="240" w:lineRule="auto"/>
               <w:rPr>
                 <w:rFonts w:eastAsia="Times New Roman"/>
                 <w:lang w:eastAsia="en-GB"/>
@@ -21947,6 +22534,7 @@
           </w:tcPr>
           <w:p>
             <w:pPr>
+              <w:spacing w:after="0" w:line="240" w:lineRule="auto"/>
               <w:rPr>
                 <w:rFonts w:eastAsia="Times New Roman"/>
                 <w:lang w:eastAsia="en-GB"/>
@@ -21977,6 +22565,7 @@
           </w:tcPr>
           <w:p>
             <w:pPr>
+              <w:spacing w:after="0" w:line="240" w:lineRule="auto"/>
               <w:rPr>
                 <w:rFonts w:eastAsia="Times New Roman"/>
                 <w:lang w:eastAsia="en-GB"/>
@@ -22007,6 +22596,7 @@
           </w:tcPr>
           <w:p>
             <w:pPr>
+              <w:spacing w:after="0" w:line="240" w:lineRule="auto"/>
               <w:rPr>
                 <w:rFonts w:eastAsia="Times New Roman"/>
                 <w:lang w:eastAsia="en-GB"/>
@@ -22037,6 +22627,7 @@
           </w:tcPr>
           <w:p>
             <w:pPr>
+              <w:spacing w:after="0" w:line="240" w:lineRule="auto"/>
               <w:rPr>
                 <w:rFonts w:eastAsia="Times New Roman"/>
                 <w:lang w:eastAsia="en-GB"/>
@@ -22067,6 +22658,7 @@
           </w:tcPr>
           <w:p>
             <w:pPr>
+              <w:spacing w:after="0" w:line="240" w:lineRule="auto"/>
               <w:rPr>
                 <w:rFonts w:eastAsia="Times New Roman"/>
                 <w:lang w:eastAsia="en-GB"/>
@@ -22097,6 +22689,7 @@
           </w:tcPr>
           <w:p>
             <w:pPr>
+              <w:spacing w:after="0" w:line="240" w:lineRule="auto"/>
               <w:rPr>
                 <w:rFonts w:eastAsia="Times New Roman"/>
                 <w:lang w:eastAsia="en-GB"/>
@@ -22127,6 +22720,7 @@
           </w:tcPr>
           <w:p>
             <w:pPr>
+              <w:spacing w:after="0" w:line="240" w:lineRule="auto"/>
               <w:rPr>
                 <w:rFonts w:eastAsia="Times New Roman"/>
                 <w:lang w:eastAsia="en-GB"/>
@@ -22157,6 +22751,7 @@
           </w:tcPr>
           <w:p>
             <w:pPr>
+              <w:spacing w:after="0" w:line="240" w:lineRule="auto"/>
               <w:rPr>
                 <w:rFonts w:eastAsia="Times New Roman"/>
                 <w:lang w:eastAsia="en-GB"/>
@@ -22187,6 +22782,7 @@
           </w:tcPr>
           <w:p>
             <w:pPr>
+              <w:spacing w:after="0" w:line="240" w:lineRule="auto"/>
               <w:rPr>
                 <w:rFonts w:eastAsia="Times New Roman"/>
                 <w:lang w:eastAsia="en-GB"/>
@@ -22217,6 +22813,7 @@
           </w:tcPr>
           <w:p>
             <w:pPr>
+              <w:spacing w:after="0" w:line="240" w:lineRule="auto"/>
               <w:rPr>
                 <w:rFonts w:eastAsia="Times New Roman"/>
                 <w:lang w:eastAsia="en-GB"/>
@@ -22247,6 +22844,7 @@
           </w:tcPr>
           <w:p>
             <w:pPr>
+              <w:spacing w:after="0" w:line="240" w:lineRule="auto"/>
               <w:rPr>
                 <w:rFonts w:eastAsia="Times New Roman"/>
                 <w:lang w:eastAsia="en-GB"/>
@@ -22282,6 +22880,7 @@
           </w:tcPr>
           <w:p>
             <w:pPr>
+              <w:spacing w:after="0" w:line="240" w:lineRule="auto"/>
               <w:rPr>
                 <w:rFonts w:eastAsia="Times New Roman"/>
                 <w:lang w:eastAsia="en-GB"/>
@@ -22312,6 +22911,7 @@
           </w:tcPr>
           <w:p>
             <w:pPr>
+              <w:spacing w:after="0" w:line="240" w:lineRule="auto"/>
               <w:rPr>
                 <w:rFonts w:eastAsia="Times New Roman"/>
                 <w:lang w:eastAsia="en-GB"/>
@@ -22342,6 +22942,7 @@
           </w:tcPr>
           <w:p>
             <w:pPr>
+              <w:spacing w:after="0" w:line="240" w:lineRule="auto"/>
               <w:rPr>
                 <w:rFonts w:eastAsia="Times New Roman"/>
                 <w:lang w:eastAsia="en-GB"/>
@@ -22372,6 +22973,7 @@
           </w:tcPr>
           <w:p>
             <w:pPr>
+              <w:spacing w:after="0" w:line="240" w:lineRule="auto"/>
               <w:rPr>
                 <w:rFonts w:eastAsia="Times New Roman"/>
                 <w:lang w:eastAsia="en-GB"/>
@@ -22402,6 +23004,7 @@
           </w:tcPr>
           <w:p>
             <w:pPr>
+              <w:spacing w:after="0" w:line="240" w:lineRule="auto"/>
               <w:rPr>
                 <w:rFonts w:eastAsia="Times New Roman"/>
                 <w:lang w:eastAsia="en-GB"/>
@@ -22432,6 +23035,7 @@
           </w:tcPr>
           <w:p>
             <w:pPr>
+              <w:spacing w:after="0" w:line="240" w:lineRule="auto"/>
               <w:rPr>
                 <w:rFonts w:eastAsia="Times New Roman"/>
                 <w:lang w:eastAsia="en-GB"/>
@@ -22462,6 +23066,7 @@
           </w:tcPr>
           <w:p>
             <w:pPr>
+              <w:spacing w:after="0" w:line="240" w:lineRule="auto"/>
               <w:rPr>
                 <w:rFonts w:eastAsia="Times New Roman"/>
                 <w:lang w:eastAsia="en-GB"/>
@@ -22492,6 +23097,7 @@
           </w:tcPr>
           <w:p>
             <w:pPr>
+              <w:spacing w:after="0" w:line="240" w:lineRule="auto"/>
               <w:rPr>
                 <w:rFonts w:eastAsia="Times New Roman"/>
                 <w:lang w:eastAsia="en-GB"/>
@@ -22522,6 +23128,7 @@
           </w:tcPr>
           <w:p>
             <w:pPr>
+              <w:spacing w:after="0" w:line="240" w:lineRule="auto"/>
               <w:rPr>
                 <w:rFonts w:eastAsia="Times New Roman"/>
                 <w:lang w:eastAsia="en-GB"/>
@@ -22552,6 +23159,7 @@
           </w:tcPr>
           <w:p>
             <w:pPr>
+              <w:spacing w:after="0" w:line="240" w:lineRule="auto"/>
               <w:rPr>
                 <w:rFonts w:eastAsia="Times New Roman"/>
                 <w:lang w:eastAsia="en-GB"/>
@@ -22582,6 +23190,7 @@
           </w:tcPr>
           <w:p>
             <w:pPr>
+              <w:spacing w:after="0" w:line="240" w:lineRule="auto"/>
               <w:rPr>
                 <w:rFonts w:eastAsia="Times New Roman"/>
                 <w:lang w:eastAsia="en-GB"/>
@@ -22617,6 +23226,7 @@
           </w:tcPr>
           <w:p>
             <w:pPr>
+              <w:spacing w:after="0" w:line="240" w:lineRule="auto"/>
               <w:rPr>
                 <w:rFonts w:eastAsia="Times New Roman"/>
                 <w:lang w:eastAsia="en-GB"/>
@@ -22647,6 +23257,7 @@
           </w:tcPr>
           <w:p>
             <w:pPr>
+              <w:spacing w:after="0" w:line="240" w:lineRule="auto"/>
               <w:rPr>
                 <w:rFonts w:eastAsia="Times New Roman"/>
                 <w:lang w:eastAsia="en-GB"/>
@@ -22677,6 +23288,7 @@
           </w:tcPr>
           <w:p>
             <w:pPr>
+              <w:spacing w:after="0" w:line="240" w:lineRule="auto"/>
               <w:rPr>
                 <w:rFonts w:eastAsia="Times New Roman"/>
                 <w:lang w:eastAsia="en-GB"/>
@@ -22707,6 +23319,7 @@
           </w:tcPr>
           <w:p>
             <w:pPr>
+              <w:spacing w:after="0" w:line="240" w:lineRule="auto"/>
               <w:rPr>
                 <w:rFonts w:eastAsia="Times New Roman"/>
                 <w:lang w:eastAsia="en-GB"/>
@@ -22737,6 +23350,7 @@
           </w:tcPr>
           <w:p>
             <w:pPr>
+              <w:spacing w:after="0" w:line="240" w:lineRule="auto"/>
               <w:rPr>
                 <w:rFonts w:eastAsia="Times New Roman"/>
                 <w:lang w:eastAsia="en-GB"/>
@@ -22767,6 +23381,7 @@
           </w:tcPr>
           <w:p>
             <w:pPr>
+              <w:spacing w:after="0" w:line="240" w:lineRule="auto"/>
               <w:rPr>
                 <w:rFonts w:eastAsia="Times New Roman"/>
                 <w:lang w:eastAsia="en-GB"/>
@@ -22797,6 +23412,7 @@
           </w:tcPr>
           <w:p>
             <w:pPr>
+              <w:spacing w:after="0" w:line="240" w:lineRule="auto"/>
               <w:rPr>
                 <w:rFonts w:eastAsia="Times New Roman"/>
                 <w:lang w:eastAsia="en-GB"/>
@@ -22827,6 +23443,7 @@
           </w:tcPr>
           <w:p>
             <w:pPr>
+              <w:spacing w:after="0" w:line="240" w:lineRule="auto"/>
               <w:rPr>
                 <w:rFonts w:eastAsia="Times New Roman"/>
                 <w:lang w:eastAsia="en-GB"/>
@@ -22857,6 +23474,7 @@
           </w:tcPr>
           <w:p>
             <w:pPr>
+              <w:spacing w:after="0" w:line="240" w:lineRule="auto"/>
               <w:rPr>
                 <w:rFonts w:eastAsia="Times New Roman"/>
                 <w:lang w:eastAsia="en-GB"/>
@@ -22887,6 +23505,7 @@
           </w:tcPr>
           <w:p>
             <w:pPr>
+              <w:spacing w:after="0" w:line="240" w:lineRule="auto"/>
               <w:rPr>
                 <w:rFonts w:eastAsia="Times New Roman"/>
                 <w:lang w:eastAsia="en-GB"/>
@@ -22917,6 +23536,7 @@
           </w:tcPr>
           <w:p>
             <w:pPr>
+              <w:spacing w:after="0" w:line="240" w:lineRule="auto"/>
               <w:rPr>
                 <w:rFonts w:eastAsia="Times New Roman"/>
                 <w:lang w:eastAsia="en-GB"/>
@@ -22952,6 +23572,7 @@
           </w:tcPr>
           <w:p>
             <w:pPr>
+              <w:spacing w:after="0" w:line="240" w:lineRule="auto"/>
               <w:rPr>
                 <w:rFonts w:eastAsia="Times New Roman"/>
                 <w:lang w:eastAsia="en-GB"/>
@@ -22982,6 +23603,7 @@
           </w:tcPr>
           <w:p>
             <w:pPr>
+              <w:spacing w:after="0" w:line="240" w:lineRule="auto"/>
               <w:rPr>
                 <w:rFonts w:eastAsia="Times New Roman"/>
                 <w:lang w:eastAsia="en-GB"/>
@@ -23012,6 +23634,7 @@
           </w:tcPr>
           <w:p>
             <w:pPr>
+              <w:spacing w:after="0" w:line="240" w:lineRule="auto"/>
               <w:rPr>
                 <w:rFonts w:eastAsia="Times New Roman"/>
                 <w:lang w:eastAsia="en-GB"/>
@@ -23042,6 +23665,7 @@
           </w:tcPr>
           <w:p>
             <w:pPr>
+              <w:spacing w:after="0" w:line="240" w:lineRule="auto"/>
               <w:rPr>
                 <w:rFonts w:eastAsia="Times New Roman"/>
                 <w:lang w:eastAsia="en-GB"/>
@@ -23072,6 +23696,7 @@
           </w:tcPr>
           <w:p>
             <w:pPr>
+              <w:spacing w:after="0" w:line="240" w:lineRule="auto"/>
               <w:rPr>
                 <w:rFonts w:eastAsia="Times New Roman"/>
                 <w:lang w:eastAsia="en-GB"/>
@@ -23102,6 +23727,7 @@
           </w:tcPr>
           <w:p>
             <w:pPr>
+              <w:spacing w:after="0" w:line="240" w:lineRule="auto"/>
               <w:rPr>
                 <w:rFonts w:eastAsia="Times New Roman"/>
                 <w:lang w:eastAsia="en-GB"/>
@@ -23132,6 +23758,7 @@
           </w:tcPr>
           <w:p>
             <w:pPr>
+              <w:spacing w:after="0" w:line="240" w:lineRule="auto"/>
               <w:rPr>
                 <w:rFonts w:eastAsia="Times New Roman"/>
                 <w:lang w:eastAsia="en-GB"/>
@@ -23162,6 +23789,7 @@
           </w:tcPr>
           <w:p>
             <w:pPr>
+              <w:spacing w:after="0" w:line="240" w:lineRule="auto"/>
               <w:rPr>
                 <w:rFonts w:eastAsia="Times New Roman"/>
                 <w:lang w:eastAsia="en-GB"/>
@@ -23192,6 +23820,7 @@
           </w:tcPr>
           <w:p>
             <w:pPr>
+              <w:spacing w:after="0" w:line="240" w:lineRule="auto"/>
               <w:rPr>
                 <w:rFonts w:eastAsia="Times New Roman"/>
                 <w:lang w:eastAsia="en-GB"/>
@@ -23222,6 +23851,7 @@
           </w:tcPr>
           <w:p>
             <w:pPr>
+              <w:spacing w:after="0" w:line="240" w:lineRule="auto"/>
               <w:rPr>
                 <w:rFonts w:eastAsia="Times New Roman"/>
                 <w:lang w:eastAsia="en-GB"/>
@@ -23252,6 +23882,7 @@
           </w:tcPr>
           <w:p>
             <w:pPr>
+              <w:spacing w:after="0" w:line="240" w:lineRule="auto"/>
               <w:rPr>
                 <w:rFonts w:eastAsia="Times New Roman"/>
                 <w:lang w:eastAsia="en-GB"/>
@@ -23287,6 +23918,7 @@
           </w:tcPr>
           <w:p>
             <w:pPr>
+              <w:spacing w:after="0" w:line="240" w:lineRule="auto"/>
               <w:rPr>
                 <w:rFonts w:eastAsia="Times New Roman"/>
                 <w:lang w:eastAsia="en-GB"/>
@@ -23317,6 +23949,7 @@
           </w:tcPr>
           <w:p>
             <w:pPr>
+              <w:spacing w:after="0" w:line="240" w:lineRule="auto"/>
               <w:rPr>
                 <w:rFonts w:eastAsia="Times New Roman"/>
                 <w:lang w:eastAsia="en-GB"/>
@@ -23347,6 +23980,7 @@
           </w:tcPr>
           <w:p>
             <w:pPr>
+              <w:spacing w:after="0" w:line="240" w:lineRule="auto"/>
               <w:rPr>
                 <w:rFonts w:eastAsia="Times New Roman"/>
                 <w:lang w:eastAsia="en-GB"/>
@@ -23377,6 +24011,7 @@
           </w:tcPr>
           <w:p>
             <w:pPr>
+              <w:spacing w:after="0" w:line="240" w:lineRule="auto"/>
               <w:rPr>
                 <w:rFonts w:eastAsia="Times New Roman"/>
                 <w:lang w:eastAsia="en-GB"/>
@@ -23407,6 +24042,7 @@
           </w:tcPr>
           <w:p>
             <w:pPr>
+              <w:spacing w:after="0" w:line="240" w:lineRule="auto"/>
               <w:rPr>
                 <w:rFonts w:eastAsia="Times New Roman"/>
                 <w:lang w:eastAsia="en-GB"/>
@@ -23437,6 +24073,7 @@
           </w:tcPr>
           <w:p>
             <w:pPr>
+              <w:spacing w:after="0" w:line="240" w:lineRule="auto"/>
               <w:rPr>
                 <w:rFonts w:eastAsia="Times New Roman"/>
                 <w:lang w:eastAsia="en-GB"/>
@@ -23467,6 +24104,7 @@
           </w:tcPr>
           <w:p>
             <w:pPr>
+              <w:spacing w:after="0" w:line="240" w:lineRule="auto"/>
               <w:rPr>
                 <w:rFonts w:eastAsia="Times New Roman"/>
                 <w:lang w:eastAsia="en-GB"/>
@@ -23497,6 +24135,7 @@
           </w:tcPr>
           <w:p>
             <w:pPr>
+              <w:spacing w:after="0" w:line="240" w:lineRule="auto"/>
               <w:rPr>
                 <w:rFonts w:eastAsia="Times New Roman"/>
                 <w:lang w:eastAsia="en-GB"/>
@@ -23527,6 +24166,7 @@
           </w:tcPr>
           <w:p>
             <w:pPr>
+              <w:spacing w:after="0" w:line="240" w:lineRule="auto"/>
               <w:rPr>
                 <w:rFonts w:eastAsia="Times New Roman"/>
                 <w:lang w:eastAsia="en-GB"/>
@@ -23557,6 +24197,7 @@
           </w:tcPr>
           <w:p>
             <w:pPr>
+              <w:spacing w:after="0" w:line="240" w:lineRule="auto"/>
               <w:rPr>
                 <w:rFonts w:eastAsia="Times New Roman"/>
                 <w:lang w:eastAsia="en-GB"/>
@@ -23587,6 +24228,7 @@
           </w:tcPr>
           <w:p>
             <w:pPr>
+              <w:spacing w:after="0" w:line="240" w:lineRule="auto"/>
               <w:rPr>
                 <w:rFonts w:eastAsia="Times New Roman"/>
                 <w:lang w:eastAsia="en-GB"/>
@@ -23610,6 +24252,7 @@
       </w:pPr>
       <w:bookmarkStart w:id="33" w:name="_Toc370070332"/>
       <w:r>
+        <w:lastRenderedPageBreak/>
         <w:t>Performance Comparison with Existing System</w:t>
       </w:r>
       <w:bookmarkEnd w:id="33"/>
@@ -23630,54 +24273,6 @@
       </w:pPr>
       <w:r>
         <w:t>Combined ‘hard’ mailboxes with dynamic mailboxes to guarantee collection of critical messages</w:t>
-      </w:r>
-    </w:p>
-    <w:p>
-      <w:pPr>
-        <w:pStyle w:val="Notes"/>
-      </w:pPr>
-      <w:proofErr w:type="gramStart"/>
-      <w:r>
-        <w:t>Multiple mailbox ‘schedules’?</w:t>
-      </w:r>
-      <w:proofErr w:type="gramEnd"/>
-    </w:p>
-    <w:p>
-      <w:pPr>
-        <w:pStyle w:val="Notes-TODO"/>
-      </w:pPr>
-      <w:r>
-        <w:rPr>
-          <w:rStyle w:val="Noteslevel2Char"/>
-        </w:rPr>
-        <w:t>Group by similar cycle</w:t>
-      </w:r>
-      <w:r>
-        <w:t xml:space="preserve"> times – </w:t>
-      </w:r>
-      <w:proofErr w:type="spellStart"/>
-      <w:r>
-        <w:t>ie</w:t>
-      </w:r>
-      <w:proofErr w:type="spellEnd"/>
-      <w:r>
-        <w:t xml:space="preserve"> 20 </w:t>
-      </w:r>
-      <w:proofErr w:type="spellStart"/>
-      <w:r>
-        <w:t>ms</w:t>
-      </w:r>
-      <w:proofErr w:type="spellEnd"/>
-      <w:r>
-        <w:t xml:space="preserve"> / 100 </w:t>
-      </w:r>
-      <w:proofErr w:type="spellStart"/>
-      <w:r>
-        <w:t>ms</w:t>
-      </w:r>
-      <w:proofErr w:type="spellEnd"/>
-      <w:r>
-        <w:t xml:space="preserve"> divide in example trace.</w:t>
       </w:r>
     </w:p>
     <w:p>
@@ -23752,7 +24347,6 @@
             </w:rPr>
           </w:pPr>
           <w:r>
-            <w:lastRenderedPageBreak/>
             <w:fldChar w:fldCharType="begin"/>
           </w:r>
           <w:r>
@@ -23780,7 +24374,7 @@
           </w:tblGrid>
           <w:tr>
             <w:trPr>
-              <w:divId w:val="1675571322"/>
+              <w:divId w:val="238028359"/>
               <w:tblCellSpacing w:w="15" w:type="dxa"/>
             </w:trPr>
             <w:tc>
@@ -23810,6 +24404,7 @@
               </w:tcPr>
               <w:p>
                 <w:pPr>
+                  <w:pStyle w:val="Bibliography"/>
                   <w:rPr>
                     <w:noProof/>
                   </w:rPr>
@@ -23839,7 +24434,7 @@
           </w:tr>
           <w:tr>
             <w:trPr>
-              <w:divId w:val="1675571322"/>
+              <w:divId w:val="238028359"/>
               <w:tblCellSpacing w:w="15" w:type="dxa"/>
             </w:trPr>
             <w:tc>
@@ -23858,7 +24453,7 @@
                   <w:rPr>
                     <w:noProof/>
                   </w:rPr>
-                  <w:t xml:space="preserve">[4] </w:t>
+                  <w:t xml:space="preserve">[3] </w:t>
                 </w:r>
               </w:p>
             </w:tc>
@@ -23870,18 +24465,21 @@
               <w:p>
                 <w:pPr>
                   <w:rPr>
-                    <w:rFonts w:eastAsia="Times New Roman"/>
                     <w:noProof/>
-                    <w:sz w:val="24"/>
-                    <w:szCs w:val="24"/>
                   </w:rPr>
                 </w:pPr>
+                <w:r>
+                  <w:rPr>
+                    <w:noProof/>
+                  </w:rPr>
+                  <w:t xml:space="preserve">Texas Instruments, TMS320F2833x, 2823x Enhanced Controller Area Network (eCAN) Reference Guide, Dallas, Texas, 2009. </w:t>
+                </w:r>
               </w:p>
             </w:tc>
           </w:tr>
           <w:tr>
             <w:trPr>
-              <w:divId w:val="1675571322"/>
+              <w:divId w:val="238028359"/>
               <w:tblCellSpacing w:w="15" w:type="dxa"/>
             </w:trPr>
             <w:tc>
@@ -23911,23 +24509,19 @@
               </w:tcPr>
               <w:p>
                 <w:pPr>
-                  <w:pStyle w:val="Bibliography"/>
                   <w:rPr>
+                    <w:rFonts w:eastAsia="Times New Roman"/>
                     <w:noProof/>
+                    <w:sz w:val="24"/>
+                    <w:szCs w:val="24"/>
                   </w:rPr>
                 </w:pPr>
-                <w:r>
-                  <w:rPr>
-                    <w:noProof/>
-                  </w:rPr>
-                  <w:t xml:space="preserve">Texas Instruments, TMS320F2833x, 2823x Enhanced Controller Area Network (eCAN) Reference Guide, Dallas, Texas, 2009. </w:t>
-                </w:r>
               </w:p>
             </w:tc>
           </w:tr>
           <w:tr>
             <w:trPr>
-              <w:divId w:val="1675571322"/>
+              <w:divId w:val="238028359"/>
               <w:tblCellSpacing w:w="15" w:type="dxa"/>
             </w:trPr>
             <w:tc>
@@ -23973,7 +24567,7 @@
           </w:tr>
           <w:tr>
             <w:trPr>
-              <w:divId w:val="1675571322"/>
+              <w:divId w:val="238028359"/>
               <w:tblCellSpacing w:w="15" w:type="dxa"/>
             </w:trPr>
             <w:tc>
@@ -23992,6 +24586,7 @@
                   <w:rPr>
                     <w:noProof/>
                   </w:rPr>
+                  <w:lastRenderedPageBreak/>
                   <w:t xml:space="preserve">[7] </w:t>
                 </w:r>
               </w:p>
@@ -24020,7 +24615,7 @@
         </w:tbl>
         <w:p>
           <w:pPr>
-            <w:divId w:val="1675571322"/>
+            <w:divId w:val="238028359"/>
             <w:rPr>
               <w:rFonts w:eastAsia="Times New Roman"/>
               <w:noProof/>
@@ -27469,13 +28064,13 @@
   </b:Source>
   <b:Source xmlns:b="http://schemas.openxmlformats.org/officeDocument/2006/bibliography" xmlns="http://schemas.openxmlformats.org/officeDocument/2006/bibliography">
     <b:Tag>TT1</b:Tag>
-    <b:RefOrder>3</b:RefOrder>
+    <b:RefOrder>4</b:RefOrder>
   </b:Source>
   <b:Source>
     <b:Tag>TT2</b:Tag>
     <b:SourceType>BookSection</b:SourceType>
     <b:Guid>{303772AD-AE86-4986-906F-021A588265C6}</b:Guid>
-    <b:RefOrder>4</b:RefOrder>
+    <b:RefOrder>5</b:RefOrder>
   </b:Source>
   <b:Source>
     <b:Tag>Tex09</b:Tag>
@@ -27489,7 +28084,7 @@
         <b:Corporate>Texas Instruments</b:Corporate>
       </b:Author>
     </b:Author>
-    <b:RefOrder>5</b:RefOrder>
+    <b:RefOrder>3</b:RefOrder>
   </b:Source>
   <b:Source>
     <b:Tag>Mic11</b:Tag>
@@ -27528,7 +28123,7 @@
 </file>
 
 <file path=customXml/itemProps1.xml><?xml version="1.0" encoding="utf-8"?>
-<ds:datastoreItem xmlns:ds="http://schemas.openxmlformats.org/officeDocument/2006/customXml" ds:itemID="{0E2667F2-E4CF-42BA-9667-5E963BDCE57C}">
+<ds:datastoreItem xmlns:ds="http://schemas.openxmlformats.org/officeDocument/2006/customXml" ds:itemID="{E892403F-083D-4252-BD9B-9A0AE429AD41}">
   <ds:schemaRefs>
     <ds:schemaRef ds:uri="http://schemas.openxmlformats.org/officeDocument/2006/bibliography"/>
   </ds:schemaRefs>

</xml_diff>